<commit_message>
remove jump7 model and redo the best model fitting for each subj
</commit_message>
<xml_diff>
--- a/exp_tendency/reports/reported_thres_analysis_report.docx
+++ b/exp_tendency/reports/reported_thres_analysis_report.docx
@@ -64,8 +64,21 @@
     </w:p>
     <w:p/>
     <w:p>
+      <w:proofErr w:type="gramStart"/>
       <w:r>
-        <w:t>the followings are 4 graphs , each is about plotting all the subjs data in each group of the 4 , and also plotting the mean for each group correspondingly. It is a little bit mess there because of lots of subjs. The MEAN line is colored heavy black line.</w:t>
+        <w:t>the</w:t>
+      </w:r>
+      <w:proofErr w:type="gramEnd"/>
+      <w:r>
+        <w:t xml:space="preserve"> followings are 4 graphs , each is about plotting all the </w:t>
+      </w:r>
+      <w:proofErr w:type="spellStart"/>
+      <w:r>
+        <w:t>subjs</w:t>
+      </w:r>
+      <w:proofErr w:type="spellEnd"/>
+      <w:r>
+        <w:t xml:space="preserve"> data in each group of the 4 , and also plotting the mean for each group correspondingly. It is a little bit mess there because of lots of subjs. The MEAN line is colored heavy black line.</w:t>
       </w:r>
     </w:p>
     <w:p/>
@@ -285,8 +298,13 @@
       </w:r>
     </w:p>
     <w:p>
+      <w:proofErr w:type="gramStart"/>
       <w:r>
-        <w:t>the following are the 4 groups, each is about plotting both the reported threshold and also the modeling threshold based on Model B</w:t>
+        <w:t>the</w:t>
+      </w:r>
+      <w:proofErr w:type="gramEnd"/>
+      <w:r>
+        <w:t xml:space="preserve"> following are the 4 groups, each is about plotting both the reported threshold and also the modeling threshold based on Model B</w:t>
       </w:r>
     </w:p>
     <w:p/>
@@ -351,6 +369,9 @@
     <w:p/>
     <w:p>
       <w:r>
+        <w:rPr>
+          <w:noProof/>
+        </w:rPr>
         <w:drawing>
           <wp:inline distT="0" distB="0" distL="0" distR="0" wp14:anchorId="3598A15A" wp14:editId="3B72BD6E">
             <wp:extent cx="4414831" cy="3314700"/>
@@ -512,23 +533,36 @@
     <w:p/>
     <w:p/>
     <w:p>
+      <w:proofErr w:type="gramStart"/>
       <w:r>
-        <w:t>the following are the tables showing the number of subjects each model best fit:</w:t>
+        <w:t>the</w:t>
+      </w:r>
+      <w:proofErr w:type="gramEnd"/>
+      <w:r>
+        <w:t xml:space="preserve"> following are the tables showing the number of subjects each model best fit:</w:t>
       </w:r>
     </w:p>
     <w:p>
+      <w:proofErr w:type="gramStart"/>
       <w:r>
-        <w:t>across all the subjects:</w:t>
+        <w:t>across</w:t>
+      </w:r>
+      <w:proofErr w:type="gramEnd"/>
+      <w:r>
+        <w:t xml:space="preserve"> all the subjects:</w:t>
       </w:r>
     </w:p>
     <w:p/>
     <w:p/>
     <w:p>
+      <w:proofErr w:type="gramStart"/>
       <w:r>
-        <w:t>an interesting finding is that though secretary model is not the best or the second best, but it fits a substantial amount of subjects the best.</w:t>
+        <w:t>an</w:t>
       </w:r>
-      <w:bookmarkStart w:id="0" w:name="_GoBack"/>
-      <w:bookmarkEnd w:id="0"/>
+      <w:proofErr w:type="gramEnd"/>
+      <w:r>
+        <w:t xml:space="preserve"> interesting finding is that though secretary model is not the best or the second best, but it fits a substantial amount of subjects the best.</w:t>
+      </w:r>
     </w:p>
     <w:p/>
     <w:p/>
@@ -571,6 +605,7 @@
                 <w:color w:val="000000"/>
               </w:rPr>
             </w:pPr>
+            <w:proofErr w:type="gramStart"/>
             <w:r>
               <w:rPr>
                 <w:rFonts w:ascii="Calibri" w:eastAsia="Times New Roman" w:hAnsi="Calibri" w:cs="Times New Roman"/>
@@ -578,6 +613,7 @@
               </w:rPr>
               <w:t>jump</w:t>
             </w:r>
+            <w:proofErr w:type="gramEnd"/>
           </w:p>
         </w:tc>
         <w:tc>
@@ -625,12 +661,21 @@
                 <w:color w:val="000000"/>
               </w:rPr>
             </w:pPr>
-            <w:r>
-              <w:rPr>
-                <w:rFonts w:ascii="Calibri" w:eastAsia="Times New Roman" w:hAnsi="Calibri" w:cs="Times New Roman"/>
-                <w:color w:val="000000"/>
-              </w:rPr>
-              <w:t>jump_7</w:t>
+            <w:proofErr w:type="gramStart"/>
+            <w:r>
+              <w:rPr>
+                <w:rFonts w:ascii="Calibri" w:eastAsia="Times New Roman" w:hAnsi="Calibri" w:cs="Times New Roman"/>
+                <w:color w:val="000000"/>
+              </w:rPr>
+              <w:t>jump</w:t>
+            </w:r>
+            <w:proofErr w:type="gramEnd"/>
+            <w:r>
+              <w:rPr>
+                <w:rFonts w:ascii="Calibri" w:eastAsia="Times New Roman" w:hAnsi="Calibri" w:cs="Times New Roman"/>
+                <w:color w:val="000000"/>
+              </w:rPr>
+              <w:t>_7</w:t>
             </w:r>
           </w:p>
         </w:tc>
@@ -679,6 +724,7 @@
                 <w:color w:val="000000"/>
               </w:rPr>
             </w:pPr>
+            <w:proofErr w:type="gramStart"/>
             <w:r>
               <w:rPr>
                 <w:rFonts w:ascii="Calibri" w:eastAsia="Times New Roman" w:hAnsi="Calibri" w:cs="Times New Roman"/>
@@ -686,6 +732,7 @@
               </w:rPr>
               <w:t>secretary</w:t>
             </w:r>
+            <w:proofErr w:type="gramEnd"/>
           </w:p>
         </w:tc>
         <w:tc>
@@ -733,6 +780,7 @@
                 <w:color w:val="000000"/>
               </w:rPr>
             </w:pPr>
+            <w:proofErr w:type="gramStart"/>
             <w:r>
               <w:rPr>
                 <w:rFonts w:ascii="Calibri" w:eastAsia="Times New Roman" w:hAnsi="Calibri" w:cs="Times New Roman"/>
@@ -740,6 +788,7 @@
               </w:rPr>
               <w:t>fix</w:t>
             </w:r>
+            <w:proofErr w:type="gramEnd"/>
           </w:p>
         </w:tc>
         <w:tc>
@@ -787,6 +836,8 @@
                 <w:color w:val="000000"/>
               </w:rPr>
             </w:pPr>
+            <w:proofErr w:type="spellStart"/>
+            <w:proofErr w:type="gramStart"/>
             <w:r>
               <w:rPr>
                 <w:rFonts w:ascii="Calibri" w:eastAsia="Times New Roman" w:hAnsi="Calibri" w:cs="Times New Roman"/>
@@ -794,6 +845,8 @@
               </w:rPr>
               <w:t>modelB</w:t>
             </w:r>
+            <w:proofErr w:type="spellEnd"/>
+            <w:proofErr w:type="gramEnd"/>
           </w:p>
         </w:tc>
         <w:tc>
@@ -841,13 +894,24 @@
                 <w:color w:val="000000"/>
               </w:rPr>
             </w:pPr>
-            <w:r>
-              <w:rPr>
-                <w:rFonts w:ascii="Calibri" w:eastAsia="Times New Roman" w:hAnsi="Calibri" w:cs="Times New Roman"/>
-                <w:color w:val="000000"/>
-              </w:rPr>
-              <w:t>random_k</w:t>
-            </w:r>
+            <w:proofErr w:type="spellStart"/>
+            <w:proofErr w:type="gramStart"/>
+            <w:r>
+              <w:rPr>
+                <w:rFonts w:ascii="Calibri" w:eastAsia="Times New Roman" w:hAnsi="Calibri" w:cs="Times New Roman"/>
+                <w:color w:val="000000"/>
+              </w:rPr>
+              <w:t>random</w:t>
+            </w:r>
+            <w:proofErr w:type="gramEnd"/>
+            <w:r>
+              <w:rPr>
+                <w:rFonts w:ascii="Calibri" w:eastAsia="Times New Roman" w:hAnsi="Calibri" w:cs="Times New Roman"/>
+                <w:color w:val="000000"/>
+              </w:rPr>
+              <w:t>_k</w:t>
+            </w:r>
+            <w:proofErr w:type="spellEnd"/>
           </w:p>
         </w:tc>
         <w:tc>
@@ -895,13 +959,24 @@
                 <w:color w:val="000000"/>
               </w:rPr>
             </w:pPr>
-            <w:r>
-              <w:rPr>
-                <w:rFonts w:ascii="Calibri" w:eastAsia="Times New Roman" w:hAnsi="Calibri" w:cs="Times New Roman"/>
-                <w:color w:val="000000"/>
-              </w:rPr>
-              <w:t>k_step</w:t>
-            </w:r>
+            <w:proofErr w:type="spellStart"/>
+            <w:proofErr w:type="gramStart"/>
+            <w:r>
+              <w:rPr>
+                <w:rFonts w:ascii="Calibri" w:eastAsia="Times New Roman" w:hAnsi="Calibri" w:cs="Times New Roman"/>
+                <w:color w:val="000000"/>
+              </w:rPr>
+              <w:t>k</w:t>
+            </w:r>
+            <w:proofErr w:type="gramEnd"/>
+            <w:r>
+              <w:rPr>
+                <w:rFonts w:ascii="Calibri" w:eastAsia="Times New Roman" w:hAnsi="Calibri" w:cs="Times New Roman"/>
+                <w:color w:val="000000"/>
+              </w:rPr>
+              <w:t>_step</w:t>
+            </w:r>
+            <w:proofErr w:type="spellEnd"/>
           </w:p>
         </w:tc>
         <w:tc>
@@ -975,12 +1050,21 @@
                 <w:color w:val="000000"/>
               </w:rPr>
             </w:pPr>
-            <w:r>
-              <w:rPr>
-                <w:rFonts w:ascii="Calibri" w:eastAsia="Times New Roman" w:hAnsi="Calibri" w:cs="Times New Roman"/>
-                <w:color w:val="000000"/>
-              </w:rPr>
-              <w:t>jump_7</w:t>
+            <w:proofErr w:type="gramStart"/>
+            <w:r>
+              <w:rPr>
+                <w:rFonts w:ascii="Calibri" w:eastAsia="Times New Roman" w:hAnsi="Calibri" w:cs="Times New Roman"/>
+                <w:color w:val="000000"/>
+              </w:rPr>
+              <w:t>jump</w:t>
+            </w:r>
+            <w:proofErr w:type="gramEnd"/>
+            <w:r>
+              <w:rPr>
+                <w:rFonts w:ascii="Calibri" w:eastAsia="Times New Roman" w:hAnsi="Calibri" w:cs="Times New Roman"/>
+                <w:color w:val="000000"/>
+              </w:rPr>
+              <w:t>_7</w:t>
             </w:r>
           </w:p>
         </w:tc>
@@ -1029,6 +1113,7 @@
                 <w:color w:val="000000"/>
               </w:rPr>
             </w:pPr>
+            <w:proofErr w:type="gramStart"/>
             <w:r>
               <w:rPr>
                 <w:rFonts w:ascii="Calibri" w:eastAsia="Times New Roman" w:hAnsi="Calibri" w:cs="Times New Roman"/>
@@ -1036,6 +1121,7 @@
               </w:rPr>
               <w:t>jump</w:t>
             </w:r>
+            <w:proofErr w:type="gramEnd"/>
           </w:p>
         </w:tc>
         <w:tc>
@@ -1083,6 +1169,7 @@
                 <w:color w:val="000000"/>
               </w:rPr>
             </w:pPr>
+            <w:proofErr w:type="gramStart"/>
             <w:r>
               <w:rPr>
                 <w:rFonts w:ascii="Calibri" w:eastAsia="Times New Roman" w:hAnsi="Calibri" w:cs="Times New Roman"/>
@@ -1090,6 +1177,7 @@
               </w:rPr>
               <w:t>secretary</w:t>
             </w:r>
+            <w:proofErr w:type="gramEnd"/>
           </w:p>
         </w:tc>
         <w:tc>
@@ -1137,6 +1225,8 @@
                 <w:color w:val="000000"/>
               </w:rPr>
             </w:pPr>
+            <w:proofErr w:type="spellStart"/>
+            <w:proofErr w:type="gramStart"/>
             <w:r>
               <w:rPr>
                 <w:rFonts w:ascii="Calibri" w:eastAsia="Times New Roman" w:hAnsi="Calibri" w:cs="Times New Roman"/>
@@ -1144,6 +1234,8 @@
               </w:rPr>
               <w:t>modelB</w:t>
             </w:r>
+            <w:proofErr w:type="spellEnd"/>
+            <w:proofErr w:type="gramEnd"/>
           </w:p>
         </w:tc>
         <w:tc>
@@ -1191,6 +1283,7 @@
                 <w:color w:val="000000"/>
               </w:rPr>
             </w:pPr>
+            <w:proofErr w:type="gramStart"/>
             <w:r>
               <w:rPr>
                 <w:rFonts w:ascii="Calibri" w:eastAsia="Times New Roman" w:hAnsi="Calibri" w:cs="Times New Roman"/>
@@ -1198,6 +1291,7 @@
               </w:rPr>
               <w:t>fix</w:t>
             </w:r>
+            <w:proofErr w:type="gramEnd"/>
           </w:p>
         </w:tc>
         <w:tc>
@@ -1272,6 +1366,7 @@
                 <w:color w:val="000000"/>
               </w:rPr>
             </w:pPr>
+            <w:proofErr w:type="gramStart"/>
             <w:r>
               <w:rPr>
                 <w:rFonts w:ascii="Calibri" w:eastAsia="Times New Roman" w:hAnsi="Calibri" w:cs="Times New Roman"/>
@@ -1279,6 +1374,7 @@
               </w:rPr>
               <w:t>jump</w:t>
             </w:r>
+            <w:proofErr w:type="gramEnd"/>
           </w:p>
         </w:tc>
         <w:tc>
@@ -1326,6 +1422,7 @@
                 <w:color w:val="000000"/>
               </w:rPr>
             </w:pPr>
+            <w:proofErr w:type="gramStart"/>
             <w:r>
               <w:rPr>
                 <w:rFonts w:ascii="Calibri" w:eastAsia="Times New Roman" w:hAnsi="Calibri" w:cs="Times New Roman"/>
@@ -1333,6 +1430,7 @@
               </w:rPr>
               <w:t>secretary</w:t>
             </w:r>
+            <w:proofErr w:type="gramEnd"/>
           </w:p>
         </w:tc>
         <w:tc>
@@ -1380,12 +1478,21 @@
                 <w:color w:val="000000"/>
               </w:rPr>
             </w:pPr>
-            <w:r>
-              <w:rPr>
-                <w:rFonts w:ascii="Calibri" w:eastAsia="Times New Roman" w:hAnsi="Calibri" w:cs="Times New Roman"/>
-                <w:color w:val="000000"/>
-              </w:rPr>
-              <w:t>jump_7</w:t>
+            <w:proofErr w:type="gramStart"/>
+            <w:r>
+              <w:rPr>
+                <w:rFonts w:ascii="Calibri" w:eastAsia="Times New Roman" w:hAnsi="Calibri" w:cs="Times New Roman"/>
+                <w:color w:val="000000"/>
+              </w:rPr>
+              <w:t>jump</w:t>
+            </w:r>
+            <w:proofErr w:type="gramEnd"/>
+            <w:r>
+              <w:rPr>
+                <w:rFonts w:ascii="Calibri" w:eastAsia="Times New Roman" w:hAnsi="Calibri" w:cs="Times New Roman"/>
+                <w:color w:val="000000"/>
+              </w:rPr>
+              <w:t>_7</w:t>
             </w:r>
           </w:p>
         </w:tc>
@@ -1434,6 +1541,7 @@
                 <w:color w:val="000000"/>
               </w:rPr>
             </w:pPr>
+            <w:proofErr w:type="gramStart"/>
             <w:r>
               <w:rPr>
                 <w:rFonts w:ascii="Calibri" w:eastAsia="Times New Roman" w:hAnsi="Calibri" w:cs="Times New Roman"/>
@@ -1441,6 +1549,7 @@
               </w:rPr>
               <w:t>fix</w:t>
             </w:r>
+            <w:proofErr w:type="gramEnd"/>
           </w:p>
         </w:tc>
         <w:tc>
@@ -1488,6 +1597,8 @@
                 <w:color w:val="000000"/>
               </w:rPr>
             </w:pPr>
+            <w:proofErr w:type="spellStart"/>
+            <w:proofErr w:type="gramStart"/>
             <w:r>
               <w:rPr>
                 <w:rFonts w:ascii="Calibri" w:eastAsia="Times New Roman" w:hAnsi="Calibri" w:cs="Times New Roman"/>
@@ -1495,6 +1606,8 @@
               </w:rPr>
               <w:t>modelB</w:t>
             </w:r>
+            <w:proofErr w:type="spellEnd"/>
+            <w:proofErr w:type="gramEnd"/>
           </w:p>
         </w:tc>
         <w:tc>
@@ -1568,6 +1681,7 @@
                 <w:color w:val="000000"/>
               </w:rPr>
             </w:pPr>
+            <w:proofErr w:type="gramStart"/>
             <w:r>
               <w:rPr>
                 <w:rFonts w:ascii="Calibri" w:eastAsia="Times New Roman" w:hAnsi="Calibri" w:cs="Times New Roman"/>
@@ -1575,6 +1689,7 @@
               </w:rPr>
               <w:t>jump</w:t>
             </w:r>
+            <w:proofErr w:type="gramEnd"/>
           </w:p>
         </w:tc>
         <w:tc>
@@ -1622,12 +1737,21 @@
                 <w:color w:val="000000"/>
               </w:rPr>
             </w:pPr>
-            <w:r>
-              <w:rPr>
-                <w:rFonts w:ascii="Calibri" w:eastAsia="Times New Roman" w:hAnsi="Calibri" w:cs="Times New Roman"/>
-                <w:color w:val="000000"/>
-              </w:rPr>
-              <w:t>jump_7</w:t>
+            <w:proofErr w:type="gramStart"/>
+            <w:r>
+              <w:rPr>
+                <w:rFonts w:ascii="Calibri" w:eastAsia="Times New Roman" w:hAnsi="Calibri" w:cs="Times New Roman"/>
+                <w:color w:val="000000"/>
+              </w:rPr>
+              <w:t>jump</w:t>
+            </w:r>
+            <w:proofErr w:type="gramEnd"/>
+            <w:r>
+              <w:rPr>
+                <w:rFonts w:ascii="Calibri" w:eastAsia="Times New Roman" w:hAnsi="Calibri" w:cs="Times New Roman"/>
+                <w:color w:val="000000"/>
+              </w:rPr>
+              <w:t>_7</w:t>
             </w:r>
           </w:p>
         </w:tc>
@@ -1676,6 +1800,7 @@
                 <w:color w:val="000000"/>
               </w:rPr>
             </w:pPr>
+            <w:proofErr w:type="gramStart"/>
             <w:r>
               <w:rPr>
                 <w:rFonts w:ascii="Calibri" w:eastAsia="Times New Roman" w:hAnsi="Calibri" w:cs="Times New Roman"/>
@@ -1683,6 +1808,7 @@
               </w:rPr>
               <w:t>secretary</w:t>
             </w:r>
+            <w:proofErr w:type="gramEnd"/>
           </w:p>
         </w:tc>
         <w:tc>
@@ -1730,6 +1856,8 @@
                 <w:color w:val="000000"/>
               </w:rPr>
             </w:pPr>
+            <w:proofErr w:type="spellStart"/>
+            <w:proofErr w:type="gramStart"/>
             <w:r>
               <w:rPr>
                 <w:rFonts w:ascii="Calibri" w:eastAsia="Times New Roman" w:hAnsi="Calibri" w:cs="Times New Roman"/>
@@ -1737,6 +1865,8 @@
               </w:rPr>
               <w:t>modelB</w:t>
             </w:r>
+            <w:proofErr w:type="spellEnd"/>
+            <w:proofErr w:type="gramEnd"/>
           </w:p>
         </w:tc>
         <w:tc>
@@ -1784,6 +1914,7 @@
                 <w:color w:val="000000"/>
               </w:rPr>
             </w:pPr>
+            <w:proofErr w:type="gramStart"/>
             <w:r>
               <w:rPr>
                 <w:rFonts w:ascii="Calibri" w:eastAsia="Times New Roman" w:hAnsi="Calibri" w:cs="Times New Roman"/>
@@ -1791,6 +1922,7 @@
               </w:rPr>
               <w:t>fix</w:t>
             </w:r>
+            <w:proofErr w:type="gramEnd"/>
           </w:p>
         </w:tc>
         <w:tc>
@@ -1838,13 +1970,24 @@
                 <w:color w:val="000000"/>
               </w:rPr>
             </w:pPr>
-            <w:r>
-              <w:rPr>
-                <w:rFonts w:ascii="Calibri" w:eastAsia="Times New Roman" w:hAnsi="Calibri" w:cs="Times New Roman"/>
-                <w:color w:val="000000"/>
-              </w:rPr>
-              <w:t>random_k</w:t>
-            </w:r>
+            <w:proofErr w:type="spellStart"/>
+            <w:proofErr w:type="gramStart"/>
+            <w:r>
+              <w:rPr>
+                <w:rFonts w:ascii="Calibri" w:eastAsia="Times New Roman" w:hAnsi="Calibri" w:cs="Times New Roman"/>
+                <w:color w:val="000000"/>
+              </w:rPr>
+              <w:t>random</w:t>
+            </w:r>
+            <w:proofErr w:type="gramEnd"/>
+            <w:r>
+              <w:rPr>
+                <w:rFonts w:ascii="Calibri" w:eastAsia="Times New Roman" w:hAnsi="Calibri" w:cs="Times New Roman"/>
+                <w:color w:val="000000"/>
+              </w:rPr>
+              <w:t>_k</w:t>
+            </w:r>
+            <w:proofErr w:type="spellEnd"/>
           </w:p>
         </w:tc>
         <w:tc>
@@ -1892,13 +2035,24 @@
                 <w:color w:val="000000"/>
               </w:rPr>
             </w:pPr>
-            <w:r>
-              <w:rPr>
-                <w:rFonts w:ascii="Calibri" w:eastAsia="Times New Roman" w:hAnsi="Calibri" w:cs="Times New Roman"/>
-                <w:color w:val="000000"/>
-              </w:rPr>
-              <w:t>k_step</w:t>
-            </w:r>
+            <w:proofErr w:type="spellStart"/>
+            <w:proofErr w:type="gramStart"/>
+            <w:r>
+              <w:rPr>
+                <w:rFonts w:ascii="Calibri" w:eastAsia="Times New Roman" w:hAnsi="Calibri" w:cs="Times New Roman"/>
+                <w:color w:val="000000"/>
+              </w:rPr>
+              <w:t>k</w:t>
+            </w:r>
+            <w:proofErr w:type="gramEnd"/>
+            <w:r>
+              <w:rPr>
+                <w:rFonts w:ascii="Calibri" w:eastAsia="Times New Roman" w:hAnsi="Calibri" w:cs="Times New Roman"/>
+                <w:color w:val="000000"/>
+              </w:rPr>
+              <w:t>_step</w:t>
+            </w:r>
+            <w:proofErr w:type="spellEnd"/>
           </w:p>
         </w:tc>
         <w:tc>
@@ -1973,6 +2127,7 @@
                 <w:color w:val="000000"/>
               </w:rPr>
             </w:pPr>
+            <w:proofErr w:type="gramStart"/>
             <w:r>
               <w:rPr>
                 <w:rFonts w:ascii="Calibri" w:eastAsia="Times New Roman" w:hAnsi="Calibri" w:cs="Times New Roman"/>
@@ -1980,6 +2135,7 @@
               </w:rPr>
               <w:t>jump</w:t>
             </w:r>
+            <w:proofErr w:type="gramEnd"/>
           </w:p>
         </w:tc>
         <w:tc>
@@ -2027,12 +2183,21 @@
                 <w:color w:val="000000"/>
               </w:rPr>
             </w:pPr>
-            <w:r>
-              <w:rPr>
-                <w:rFonts w:ascii="Calibri" w:eastAsia="Times New Roman" w:hAnsi="Calibri" w:cs="Times New Roman"/>
-                <w:color w:val="000000"/>
-              </w:rPr>
-              <w:t>jump_7</w:t>
+            <w:proofErr w:type="gramStart"/>
+            <w:r>
+              <w:rPr>
+                <w:rFonts w:ascii="Calibri" w:eastAsia="Times New Roman" w:hAnsi="Calibri" w:cs="Times New Roman"/>
+                <w:color w:val="000000"/>
+              </w:rPr>
+              <w:t>jump</w:t>
+            </w:r>
+            <w:proofErr w:type="gramEnd"/>
+            <w:r>
+              <w:rPr>
+                <w:rFonts w:ascii="Calibri" w:eastAsia="Times New Roman" w:hAnsi="Calibri" w:cs="Times New Roman"/>
+                <w:color w:val="000000"/>
+              </w:rPr>
+              <w:t>_7</w:t>
             </w:r>
           </w:p>
         </w:tc>
@@ -2081,6 +2246,7 @@
                 <w:color w:val="000000"/>
               </w:rPr>
             </w:pPr>
+            <w:proofErr w:type="gramStart"/>
             <w:r>
               <w:rPr>
                 <w:rFonts w:ascii="Calibri" w:eastAsia="Times New Roman" w:hAnsi="Calibri" w:cs="Times New Roman"/>
@@ -2088,6 +2254,7 @@
               </w:rPr>
               <w:t>secretary</w:t>
             </w:r>
+            <w:proofErr w:type="gramEnd"/>
           </w:p>
         </w:tc>
         <w:tc>
@@ -2135,6 +2302,7 @@
                 <w:color w:val="000000"/>
               </w:rPr>
             </w:pPr>
+            <w:proofErr w:type="gramStart"/>
             <w:r>
               <w:rPr>
                 <w:rFonts w:ascii="Calibri" w:eastAsia="Times New Roman" w:hAnsi="Calibri" w:cs="Times New Roman"/>
@@ -2142,6 +2310,7 @@
               </w:rPr>
               <w:t>fix</w:t>
             </w:r>
+            <w:proofErr w:type="gramEnd"/>
           </w:p>
         </w:tc>
         <w:tc>
@@ -2171,12 +2340,2869 @@
         </w:tc>
       </w:tr>
     </w:tbl>
-    <w:p/>
-    <w:p/>
-    <w:p/>
-    <w:p/>
-    <w:p/>
-    <w:p/>
+    <w:p>
+      <w:r>
+        <w:t>---------------------------------------</w:t>
+      </w:r>
+      <w:proofErr w:type="gramStart"/>
+      <w:r>
+        <w:t>new</w:t>
+      </w:r>
+      <w:proofErr w:type="gramEnd"/>
+      <w:r>
+        <w:t xml:space="preserve"> results for </w:t>
+      </w:r>
+      <w:proofErr w:type="spellStart"/>
+      <w:r>
+        <w:t>jumpturn</w:t>
+      </w:r>
+      <w:proofErr w:type="spellEnd"/>
+      <w:r>
+        <w:t xml:space="preserve"> model---------------------------</w:t>
+      </w:r>
+    </w:p>
+    <w:p/>
+    <w:p/>
+    <w:p/>
+    <w:p/>
+    <w:p>
+      <w:r>
+        <w:rPr>
+          <w:noProof/>
+        </w:rPr>
+        <w:drawing>
+          <wp:inline distT="0" distB="0" distL="0" distR="0" wp14:anchorId="5C07854C" wp14:editId="6B98157E">
+            <wp:extent cx="4134476" cy="3104207"/>
+            <wp:effectExtent l="0" t="0" r="6350" b="0"/>
+            <wp:docPr id="10" name="Picture 10" descr="Macintosh HD:Users:kesang:Downloads:figure_1.png"/>
+            <wp:cNvGraphicFramePr>
+              <a:graphicFrameLocks xmlns:a="http://schemas.openxmlformats.org/drawingml/2006/main" noChangeAspect="1"/>
+            </wp:cNvGraphicFramePr>
+            <a:graphic xmlns:a="http://schemas.openxmlformats.org/drawingml/2006/main">
+              <a:graphicData uri="http://schemas.openxmlformats.org/drawingml/2006/picture">
+                <pic:pic xmlns:pic="http://schemas.openxmlformats.org/drawingml/2006/picture">
+                  <pic:nvPicPr>
+                    <pic:cNvPr id="0" name="Picture 1" descr="Macintosh HD:Users:kesang:Downloads:figure_1.png"/>
+                    <pic:cNvPicPr>
+                      <a:picLocks noChangeAspect="1" noChangeArrowheads="1"/>
+                    </pic:cNvPicPr>
+                  </pic:nvPicPr>
+                  <pic:blipFill>
+                    <a:blip r:embed="rId14">
+                      <a:extLst>
+                        <a:ext uri="{28A0092B-C50C-407E-A947-70E740481C1C}">
+                          <a14:useLocalDpi xmlns:a14="http://schemas.microsoft.com/office/drawing/2010/main" val="0"/>
+                        </a:ext>
+                      </a:extLst>
+                    </a:blip>
+                    <a:srcRect/>
+                    <a:stretch>
+                      <a:fillRect/>
+                    </a:stretch>
+                  </pic:blipFill>
+                  <pic:spPr bwMode="auto">
+                    <a:xfrm>
+                      <a:off x="0" y="0"/>
+                      <a:ext cx="4134803" cy="3104453"/>
+                    </a:xfrm>
+                    <a:prstGeom prst="rect">
+                      <a:avLst/>
+                    </a:prstGeom>
+                    <a:noFill/>
+                    <a:ln>
+                      <a:noFill/>
+                    </a:ln>
+                  </pic:spPr>
+                </pic:pic>
+              </a:graphicData>
+            </a:graphic>
+          </wp:inline>
+        </w:drawing>
+      </w:r>
+    </w:p>
+    <w:p/>
+    <w:p/>
+    <w:p/>
+    <w:p/>
+    <w:p>
+      <w:r>
+        <w:drawing>
+          <wp:inline distT="0" distB="0" distL="0" distR="0" wp14:anchorId="016893D8" wp14:editId="23FC725B">
+            <wp:extent cx="4459963" cy="3348586"/>
+            <wp:effectExtent l="0" t="0" r="10795" b="4445"/>
+            <wp:docPr id="11" name="Picture 11" descr="Macintosh HD:Users:kesang:Downloads:figure_2.png"/>
+            <wp:cNvGraphicFramePr>
+              <a:graphicFrameLocks xmlns:a="http://schemas.openxmlformats.org/drawingml/2006/main" noChangeAspect="1"/>
+            </wp:cNvGraphicFramePr>
+            <a:graphic xmlns:a="http://schemas.openxmlformats.org/drawingml/2006/main">
+              <a:graphicData uri="http://schemas.openxmlformats.org/drawingml/2006/picture">
+                <pic:pic xmlns:pic="http://schemas.openxmlformats.org/drawingml/2006/picture">
+                  <pic:nvPicPr>
+                    <pic:cNvPr id="0" name="Picture 2" descr="Macintosh HD:Users:kesang:Downloads:figure_2.png"/>
+                    <pic:cNvPicPr>
+                      <a:picLocks noChangeAspect="1" noChangeArrowheads="1"/>
+                    </pic:cNvPicPr>
+                  </pic:nvPicPr>
+                  <pic:blipFill>
+                    <a:blip r:embed="rId15">
+                      <a:extLst>
+                        <a:ext uri="{28A0092B-C50C-407E-A947-70E740481C1C}">
+                          <a14:useLocalDpi xmlns:a14="http://schemas.microsoft.com/office/drawing/2010/main" val="0"/>
+                        </a:ext>
+                      </a:extLst>
+                    </a:blip>
+                    <a:srcRect/>
+                    <a:stretch>
+                      <a:fillRect/>
+                    </a:stretch>
+                  </pic:blipFill>
+                  <pic:spPr bwMode="auto">
+                    <a:xfrm>
+                      <a:off x="0" y="0"/>
+                      <a:ext cx="4459963" cy="3348586"/>
+                    </a:xfrm>
+                    <a:prstGeom prst="rect">
+                      <a:avLst/>
+                    </a:prstGeom>
+                    <a:noFill/>
+                    <a:ln>
+                      <a:noFill/>
+                    </a:ln>
+                  </pic:spPr>
+                </pic:pic>
+              </a:graphicData>
+            </a:graphic>
+          </wp:inline>
+        </w:drawing>
+      </w:r>
+    </w:p>
+    <w:p/>
+    <w:p/>
+    <w:p/>
+    <w:p/>
+    <w:p>
+      <w:r>
+        <w:rPr>
+          <w:noProof/>
+        </w:rPr>
+        <w:drawing>
+          <wp:inline distT="0" distB="0" distL="0" distR="0" wp14:anchorId="43700056" wp14:editId="63A5E62C">
+            <wp:extent cx="4802863" cy="3606038"/>
+            <wp:effectExtent l="0" t="0" r="0" b="1270"/>
+            <wp:docPr id="12" name="Picture 12" descr="Macintosh HD:Users:kesang:Downloads:figure_3.png"/>
+            <wp:cNvGraphicFramePr>
+              <a:graphicFrameLocks xmlns:a="http://schemas.openxmlformats.org/drawingml/2006/main" noChangeAspect="1"/>
+            </wp:cNvGraphicFramePr>
+            <a:graphic xmlns:a="http://schemas.openxmlformats.org/drawingml/2006/main">
+              <a:graphicData uri="http://schemas.openxmlformats.org/drawingml/2006/picture">
+                <pic:pic xmlns:pic="http://schemas.openxmlformats.org/drawingml/2006/picture">
+                  <pic:nvPicPr>
+                    <pic:cNvPr id="0" name="Picture 3" descr="Macintosh HD:Users:kesang:Downloads:figure_3.png"/>
+                    <pic:cNvPicPr>
+                      <a:picLocks noChangeAspect="1" noChangeArrowheads="1"/>
+                    </pic:cNvPicPr>
+                  </pic:nvPicPr>
+                  <pic:blipFill>
+                    <a:blip r:embed="rId16">
+                      <a:extLst>
+                        <a:ext uri="{28A0092B-C50C-407E-A947-70E740481C1C}">
+                          <a14:useLocalDpi xmlns:a14="http://schemas.microsoft.com/office/drawing/2010/main" val="0"/>
+                        </a:ext>
+                      </a:extLst>
+                    </a:blip>
+                    <a:srcRect/>
+                    <a:stretch>
+                      <a:fillRect/>
+                    </a:stretch>
+                  </pic:blipFill>
+                  <pic:spPr bwMode="auto">
+                    <a:xfrm>
+                      <a:off x="0" y="0"/>
+                      <a:ext cx="4802863" cy="3606038"/>
+                    </a:xfrm>
+                    <a:prstGeom prst="rect">
+                      <a:avLst/>
+                    </a:prstGeom>
+                    <a:noFill/>
+                    <a:ln>
+                      <a:noFill/>
+                    </a:ln>
+                  </pic:spPr>
+                </pic:pic>
+              </a:graphicData>
+            </a:graphic>
+          </wp:inline>
+        </w:drawing>
+      </w:r>
+    </w:p>
+    <w:p/>
+    <w:p>
+      <w:r>
+        <w:rPr>
+          <w:noProof/>
+        </w:rPr>
+        <w:drawing>
+          <wp:inline distT="0" distB="0" distL="0" distR="0" wp14:anchorId="76AE3799" wp14:editId="5A82AFC1">
+            <wp:extent cx="4459963" cy="3348585"/>
+            <wp:effectExtent l="0" t="0" r="10795" b="4445"/>
+            <wp:docPr id="13" name="Picture 13" descr="Macintosh HD:Users:kesang:Downloads:figure_4.png"/>
+            <wp:cNvGraphicFramePr>
+              <a:graphicFrameLocks xmlns:a="http://schemas.openxmlformats.org/drawingml/2006/main" noChangeAspect="1"/>
+            </wp:cNvGraphicFramePr>
+            <a:graphic xmlns:a="http://schemas.openxmlformats.org/drawingml/2006/main">
+              <a:graphicData uri="http://schemas.openxmlformats.org/drawingml/2006/picture">
+                <pic:pic xmlns:pic="http://schemas.openxmlformats.org/drawingml/2006/picture">
+                  <pic:nvPicPr>
+                    <pic:cNvPr id="0" name="Picture 4" descr="Macintosh HD:Users:kesang:Downloads:figure_4.png"/>
+                    <pic:cNvPicPr>
+                      <a:picLocks noChangeAspect="1" noChangeArrowheads="1"/>
+                    </pic:cNvPicPr>
+                  </pic:nvPicPr>
+                  <pic:blipFill>
+                    <a:blip r:embed="rId17">
+                      <a:extLst>
+                        <a:ext uri="{28A0092B-C50C-407E-A947-70E740481C1C}">
+                          <a14:useLocalDpi xmlns:a14="http://schemas.microsoft.com/office/drawing/2010/main" val="0"/>
+                        </a:ext>
+                      </a:extLst>
+                    </a:blip>
+                    <a:srcRect/>
+                    <a:stretch>
+                      <a:fillRect/>
+                    </a:stretch>
+                  </pic:blipFill>
+                  <pic:spPr bwMode="auto">
+                    <a:xfrm>
+                      <a:off x="0" y="0"/>
+                      <a:ext cx="4461065" cy="3349413"/>
+                    </a:xfrm>
+                    <a:prstGeom prst="rect">
+                      <a:avLst/>
+                    </a:prstGeom>
+                    <a:noFill/>
+                    <a:ln>
+                      <a:noFill/>
+                    </a:ln>
+                  </pic:spPr>
+                </pic:pic>
+              </a:graphicData>
+            </a:graphic>
+          </wp:inline>
+        </w:drawing>
+      </w:r>
+    </w:p>
+    <w:p/>
+    <w:p/>
+    <w:p/>
+    <w:p/>
+    <w:p>
+      <w:r>
+        <w:t>---------------------------------------</w:t>
+      </w:r>
+      <w:proofErr w:type="gramStart"/>
+      <w:r>
+        <w:t>new</w:t>
+      </w:r>
+      <w:proofErr w:type="gramEnd"/>
+      <w:r>
+        <w:t xml:space="preserve"> results for best models--------------------------</w:t>
+      </w:r>
+    </w:p>
+    <w:p/>
+    <w:p/>
+    <w:p>
+      <w:proofErr w:type="gramStart"/>
+      <w:r>
+        <w:t>the</w:t>
+      </w:r>
+      <w:proofErr w:type="gramEnd"/>
+      <w:r>
+        <w:t xml:space="preserve"> following are the tables showing the number of subjects each model best fit:</w:t>
+      </w:r>
+    </w:p>
+    <w:p>
+      <w:proofErr w:type="gramStart"/>
+      <w:r>
+        <w:t>across</w:t>
+      </w:r>
+      <w:proofErr w:type="gramEnd"/>
+      <w:r>
+        <w:t xml:space="preserve"> all the subjects:</w:t>
+      </w:r>
+    </w:p>
+    <w:p>
+      <w:proofErr w:type="gramStart"/>
+      <w:r>
+        <w:t>an</w:t>
+      </w:r>
+      <w:proofErr w:type="gramEnd"/>
+      <w:r>
+        <w:t xml:space="preserve"> interesting finding is that though secretary model is not the best or the second best, but it fits a substantial amount of subjects the best.</w:t>
+      </w:r>
+    </w:p>
+    <w:p/>
+    <w:p>
+      <w:r>
+        <w:t>Across all the subjects:</w:t>
+      </w:r>
+    </w:p>
+    <w:tbl>
+      <w:tblPr>
+        <w:tblW w:w="3815" w:type="dxa"/>
+        <w:tblInd w:w="93" w:type="dxa"/>
+        <w:tblBorders>
+          <w:top w:val="single" w:sz="4" w:space="0" w:color="auto"/>
+          <w:left w:val="single" w:sz="4" w:space="0" w:color="auto"/>
+          <w:bottom w:val="single" w:sz="4" w:space="0" w:color="auto"/>
+          <w:right w:val="single" w:sz="4" w:space="0" w:color="auto"/>
+          <w:insideH w:val="single" w:sz="6" w:space="0" w:color="auto"/>
+          <w:insideV w:val="single" w:sz="6" w:space="0" w:color="auto"/>
+        </w:tblBorders>
+        <w:tblLook w:val="04A0" w:firstRow="1" w:lastRow="0" w:firstColumn="1" w:lastColumn="0" w:noHBand="0" w:noVBand="1"/>
+      </w:tblPr>
+      <w:tblGrid>
+        <w:gridCol w:w="2515"/>
+        <w:gridCol w:w="1300"/>
+      </w:tblGrid>
+      <w:tr>
+        <w:trPr>
+          <w:trHeight w:val="300"/>
+        </w:trPr>
+        <w:tc>
+          <w:tcPr>
+            <w:tcW w:w="2515" w:type="dxa"/>
+            <w:shd w:val="clear" w:color="auto" w:fill="auto"/>
+            <w:noWrap/>
+            <w:vAlign w:val="bottom"/>
+            <w:hideMark/>
+          </w:tcPr>
+          <w:p>
+            <w:pPr>
+              <w:rPr>
+                <w:rFonts w:ascii="Calibri" w:eastAsia="Times New Roman" w:hAnsi="Calibri" w:cs="Times New Roman"/>
+                <w:color w:val="000000"/>
+              </w:rPr>
+            </w:pPr>
+            <w:proofErr w:type="gramStart"/>
+            <w:r>
+              <w:rPr>
+                <w:rFonts w:ascii="Calibri" w:eastAsia="Times New Roman" w:hAnsi="Calibri" w:cs="Times New Roman"/>
+                <w:color w:val="000000"/>
+              </w:rPr>
+              <w:t>jump</w:t>
+            </w:r>
+            <w:proofErr w:type="gramEnd"/>
+          </w:p>
+        </w:tc>
+        <w:tc>
+          <w:tcPr>
+            <w:tcW w:w="1300" w:type="dxa"/>
+            <w:shd w:val="clear" w:color="auto" w:fill="auto"/>
+            <w:noWrap/>
+            <w:vAlign w:val="bottom"/>
+            <w:hideMark/>
+          </w:tcPr>
+          <w:p>
+            <w:pPr>
+              <w:jc w:val="right"/>
+              <w:rPr>
+                <w:rFonts w:ascii="Calibri" w:eastAsia="Times New Roman" w:hAnsi="Calibri" w:cs="Times New Roman"/>
+                <w:color w:val="000000"/>
+              </w:rPr>
+            </w:pPr>
+            <w:r>
+              <w:rPr>
+                <w:rFonts w:ascii="Calibri" w:eastAsia="Times New Roman" w:hAnsi="Calibri" w:cs="Times New Roman"/>
+                <w:color w:val="000000"/>
+              </w:rPr>
+              <w:t>115</w:t>
+            </w:r>
+          </w:p>
+        </w:tc>
+      </w:tr>
+      <w:tr>
+        <w:trPr>
+          <w:trHeight w:val="300"/>
+        </w:trPr>
+        <w:tc>
+          <w:tcPr>
+            <w:tcW w:w="2515" w:type="dxa"/>
+            <w:shd w:val="clear" w:color="auto" w:fill="auto"/>
+            <w:noWrap/>
+            <w:vAlign w:val="bottom"/>
+            <w:hideMark/>
+          </w:tcPr>
+          <w:p>
+            <w:pPr>
+              <w:rPr>
+                <w:rFonts w:ascii="Calibri" w:eastAsia="Times New Roman" w:hAnsi="Calibri" w:cs="Times New Roman"/>
+                <w:color w:val="000000"/>
+              </w:rPr>
+            </w:pPr>
+            <w:proofErr w:type="gramStart"/>
+            <w:r>
+              <w:rPr>
+                <w:rFonts w:ascii="Calibri" w:eastAsia="Times New Roman" w:hAnsi="Calibri" w:cs="Times New Roman"/>
+                <w:color w:val="000000"/>
+              </w:rPr>
+              <w:t>secretary</w:t>
+            </w:r>
+            <w:proofErr w:type="gramEnd"/>
+          </w:p>
+        </w:tc>
+        <w:tc>
+          <w:tcPr>
+            <w:tcW w:w="1300" w:type="dxa"/>
+            <w:shd w:val="clear" w:color="auto" w:fill="auto"/>
+            <w:noWrap/>
+            <w:vAlign w:val="bottom"/>
+            <w:hideMark/>
+          </w:tcPr>
+          <w:p>
+            <w:pPr>
+              <w:jc w:val="right"/>
+              <w:rPr>
+                <w:rFonts w:ascii="Calibri" w:eastAsia="Times New Roman" w:hAnsi="Calibri" w:cs="Times New Roman"/>
+                <w:color w:val="000000"/>
+              </w:rPr>
+            </w:pPr>
+            <w:r>
+              <w:rPr>
+                <w:rFonts w:ascii="Calibri" w:eastAsia="Times New Roman" w:hAnsi="Calibri" w:cs="Times New Roman"/>
+                <w:color w:val="000000"/>
+              </w:rPr>
+              <w:t>42</w:t>
+            </w:r>
+          </w:p>
+        </w:tc>
+      </w:tr>
+      <w:tr>
+        <w:trPr>
+          <w:trHeight w:val="300"/>
+        </w:trPr>
+        <w:tc>
+          <w:tcPr>
+            <w:tcW w:w="2515" w:type="dxa"/>
+            <w:shd w:val="clear" w:color="auto" w:fill="auto"/>
+            <w:noWrap/>
+            <w:vAlign w:val="bottom"/>
+            <w:hideMark/>
+          </w:tcPr>
+          <w:p>
+            <w:pPr>
+              <w:rPr>
+                <w:rFonts w:ascii="Calibri" w:eastAsia="Times New Roman" w:hAnsi="Calibri" w:cs="Times New Roman"/>
+                <w:color w:val="000000"/>
+              </w:rPr>
+            </w:pPr>
+            <w:proofErr w:type="spellStart"/>
+            <w:proofErr w:type="gramStart"/>
+            <w:r>
+              <w:rPr>
+                <w:rFonts w:ascii="Calibri" w:eastAsia="Times New Roman" w:hAnsi="Calibri" w:cs="Times New Roman"/>
+                <w:color w:val="000000"/>
+              </w:rPr>
+              <w:t>modelB</w:t>
+            </w:r>
+            <w:proofErr w:type="spellEnd"/>
+            <w:proofErr w:type="gramEnd"/>
+          </w:p>
+        </w:tc>
+        <w:tc>
+          <w:tcPr>
+            <w:tcW w:w="1300" w:type="dxa"/>
+            <w:shd w:val="clear" w:color="auto" w:fill="auto"/>
+            <w:noWrap/>
+            <w:vAlign w:val="bottom"/>
+            <w:hideMark/>
+          </w:tcPr>
+          <w:p>
+            <w:pPr>
+              <w:jc w:val="right"/>
+              <w:rPr>
+                <w:rFonts w:ascii="Calibri" w:eastAsia="Times New Roman" w:hAnsi="Calibri" w:cs="Times New Roman"/>
+                <w:color w:val="000000"/>
+              </w:rPr>
+            </w:pPr>
+            <w:r>
+              <w:rPr>
+                <w:rFonts w:ascii="Calibri" w:eastAsia="Times New Roman" w:hAnsi="Calibri" w:cs="Times New Roman"/>
+                <w:color w:val="000000"/>
+              </w:rPr>
+              <w:t>15</w:t>
+            </w:r>
+          </w:p>
+        </w:tc>
+      </w:tr>
+      <w:tr>
+        <w:trPr>
+          <w:trHeight w:val="300"/>
+        </w:trPr>
+        <w:tc>
+          <w:tcPr>
+            <w:tcW w:w="2515" w:type="dxa"/>
+            <w:shd w:val="clear" w:color="auto" w:fill="auto"/>
+            <w:noWrap/>
+            <w:vAlign w:val="bottom"/>
+            <w:hideMark/>
+          </w:tcPr>
+          <w:p>
+            <w:pPr>
+              <w:rPr>
+                <w:rFonts w:ascii="Calibri" w:eastAsia="Times New Roman" w:hAnsi="Calibri" w:cs="Times New Roman"/>
+                <w:color w:val="000000"/>
+              </w:rPr>
+            </w:pPr>
+            <w:proofErr w:type="gramStart"/>
+            <w:r>
+              <w:rPr>
+                <w:rFonts w:ascii="Calibri" w:eastAsia="Times New Roman" w:hAnsi="Calibri" w:cs="Times New Roman"/>
+                <w:color w:val="000000"/>
+              </w:rPr>
+              <w:t>fix</w:t>
+            </w:r>
+            <w:proofErr w:type="gramEnd"/>
+          </w:p>
+        </w:tc>
+        <w:tc>
+          <w:tcPr>
+            <w:tcW w:w="1300" w:type="dxa"/>
+            <w:shd w:val="clear" w:color="auto" w:fill="auto"/>
+            <w:noWrap/>
+            <w:vAlign w:val="bottom"/>
+            <w:hideMark/>
+          </w:tcPr>
+          <w:p>
+            <w:pPr>
+              <w:jc w:val="right"/>
+              <w:rPr>
+                <w:rFonts w:ascii="Calibri" w:eastAsia="Times New Roman" w:hAnsi="Calibri" w:cs="Times New Roman"/>
+                <w:color w:val="000000"/>
+              </w:rPr>
+            </w:pPr>
+            <w:r>
+              <w:rPr>
+                <w:rFonts w:ascii="Calibri" w:eastAsia="Times New Roman" w:hAnsi="Calibri" w:cs="Times New Roman"/>
+                <w:color w:val="000000"/>
+              </w:rPr>
+              <w:t>13</w:t>
+            </w:r>
+          </w:p>
+        </w:tc>
+      </w:tr>
+      <w:tr>
+        <w:trPr>
+          <w:trHeight w:val="300"/>
+        </w:trPr>
+        <w:tc>
+          <w:tcPr>
+            <w:tcW w:w="2515" w:type="dxa"/>
+            <w:shd w:val="clear" w:color="auto" w:fill="auto"/>
+            <w:noWrap/>
+            <w:vAlign w:val="bottom"/>
+            <w:hideMark/>
+          </w:tcPr>
+          <w:p>
+            <w:pPr>
+              <w:rPr>
+                <w:rFonts w:ascii="Calibri" w:eastAsia="Times New Roman" w:hAnsi="Calibri" w:cs="Times New Roman"/>
+                <w:color w:val="000000"/>
+              </w:rPr>
+            </w:pPr>
+            <w:proofErr w:type="spellStart"/>
+            <w:proofErr w:type="gramStart"/>
+            <w:r>
+              <w:rPr>
+                <w:rFonts w:ascii="Calibri" w:eastAsia="Times New Roman" w:hAnsi="Calibri" w:cs="Times New Roman"/>
+                <w:color w:val="000000"/>
+              </w:rPr>
+              <w:t>random</w:t>
+            </w:r>
+            <w:proofErr w:type="gramEnd"/>
+            <w:r>
+              <w:rPr>
+                <w:rFonts w:ascii="Calibri" w:eastAsia="Times New Roman" w:hAnsi="Calibri" w:cs="Times New Roman"/>
+                <w:color w:val="000000"/>
+              </w:rPr>
+              <w:t>_k</w:t>
+            </w:r>
+            <w:proofErr w:type="spellEnd"/>
+          </w:p>
+        </w:tc>
+        <w:tc>
+          <w:tcPr>
+            <w:tcW w:w="1300" w:type="dxa"/>
+            <w:shd w:val="clear" w:color="auto" w:fill="auto"/>
+            <w:noWrap/>
+            <w:vAlign w:val="bottom"/>
+            <w:hideMark/>
+          </w:tcPr>
+          <w:p>
+            <w:pPr>
+              <w:jc w:val="right"/>
+              <w:rPr>
+                <w:rFonts w:ascii="Calibri" w:eastAsia="Times New Roman" w:hAnsi="Calibri" w:cs="Times New Roman"/>
+                <w:color w:val="000000"/>
+              </w:rPr>
+            </w:pPr>
+            <w:r>
+              <w:rPr>
+                <w:rFonts w:ascii="Calibri" w:eastAsia="Times New Roman" w:hAnsi="Calibri" w:cs="Times New Roman"/>
+                <w:color w:val="000000"/>
+              </w:rPr>
+              <w:t>2</w:t>
+            </w:r>
+          </w:p>
+        </w:tc>
+      </w:tr>
+      <w:tr>
+        <w:trPr>
+          <w:trHeight w:val="300"/>
+        </w:trPr>
+        <w:tc>
+          <w:tcPr>
+            <w:tcW w:w="2515" w:type="dxa"/>
+            <w:shd w:val="clear" w:color="auto" w:fill="auto"/>
+            <w:noWrap/>
+            <w:vAlign w:val="bottom"/>
+            <w:hideMark/>
+          </w:tcPr>
+          <w:p>
+            <w:pPr>
+              <w:rPr>
+                <w:rFonts w:ascii="Calibri" w:eastAsia="Times New Roman" w:hAnsi="Calibri" w:cs="Times New Roman"/>
+                <w:color w:val="000000"/>
+              </w:rPr>
+            </w:pPr>
+            <w:proofErr w:type="spellStart"/>
+            <w:proofErr w:type="gramStart"/>
+            <w:r>
+              <w:rPr>
+                <w:rFonts w:ascii="Calibri" w:eastAsia="Times New Roman" w:hAnsi="Calibri" w:cs="Times New Roman"/>
+                <w:color w:val="000000"/>
+              </w:rPr>
+              <w:t>k</w:t>
+            </w:r>
+            <w:proofErr w:type="gramEnd"/>
+            <w:r>
+              <w:rPr>
+                <w:rFonts w:ascii="Calibri" w:eastAsia="Times New Roman" w:hAnsi="Calibri" w:cs="Times New Roman"/>
+                <w:color w:val="000000"/>
+              </w:rPr>
+              <w:t>_step</w:t>
+            </w:r>
+            <w:proofErr w:type="spellEnd"/>
+          </w:p>
+        </w:tc>
+        <w:tc>
+          <w:tcPr>
+            <w:tcW w:w="1300" w:type="dxa"/>
+            <w:shd w:val="clear" w:color="auto" w:fill="auto"/>
+            <w:noWrap/>
+            <w:vAlign w:val="bottom"/>
+            <w:hideMark/>
+          </w:tcPr>
+          <w:p>
+            <w:pPr>
+              <w:jc w:val="right"/>
+              <w:rPr>
+                <w:rFonts w:ascii="Calibri" w:eastAsia="Times New Roman" w:hAnsi="Calibri" w:cs="Times New Roman"/>
+                <w:color w:val="000000"/>
+              </w:rPr>
+            </w:pPr>
+            <w:r>
+              <w:rPr>
+                <w:rFonts w:ascii="Calibri" w:eastAsia="Times New Roman" w:hAnsi="Calibri" w:cs="Times New Roman"/>
+                <w:color w:val="000000"/>
+              </w:rPr>
+              <w:t>1</w:t>
+            </w:r>
+          </w:p>
+        </w:tc>
+      </w:tr>
+      <w:tr>
+        <w:trPr>
+          <w:trHeight w:val="300"/>
+        </w:trPr>
+        <w:tc>
+          <w:tcPr>
+            <w:tcW w:w="2515" w:type="dxa"/>
+            <w:shd w:val="clear" w:color="auto" w:fill="auto"/>
+            <w:noWrap/>
+            <w:vAlign w:val="bottom"/>
+            <w:hideMark/>
+          </w:tcPr>
+          <w:p>
+            <w:pPr>
+              <w:rPr>
+                <w:rFonts w:ascii="Calibri" w:eastAsia="Times New Roman" w:hAnsi="Calibri" w:cs="Times New Roman"/>
+                <w:color w:val="000000"/>
+              </w:rPr>
+            </w:pPr>
+            <w:proofErr w:type="spellStart"/>
+            <w:proofErr w:type="gramStart"/>
+            <w:r>
+              <w:rPr>
+                <w:rFonts w:ascii="Calibri" w:eastAsia="Times New Roman" w:hAnsi="Calibri" w:cs="Times New Roman"/>
+                <w:color w:val="000000"/>
+              </w:rPr>
+              <w:t>epi</w:t>
+            </w:r>
+            <w:proofErr w:type="gramEnd"/>
+            <w:r>
+              <w:rPr>
+                <w:rFonts w:ascii="Calibri" w:eastAsia="Times New Roman" w:hAnsi="Calibri" w:cs="Times New Roman"/>
+                <w:color w:val="000000"/>
+              </w:rPr>
+              <w:t>_greedy</w:t>
+            </w:r>
+            <w:proofErr w:type="spellEnd"/>
+          </w:p>
+        </w:tc>
+        <w:tc>
+          <w:tcPr>
+            <w:tcW w:w="1300" w:type="dxa"/>
+            <w:shd w:val="clear" w:color="auto" w:fill="auto"/>
+            <w:noWrap/>
+            <w:vAlign w:val="bottom"/>
+            <w:hideMark/>
+          </w:tcPr>
+          <w:p>
+            <w:pPr>
+              <w:jc w:val="right"/>
+              <w:rPr>
+                <w:rFonts w:ascii="Calibri" w:eastAsia="Times New Roman" w:hAnsi="Calibri" w:cs="Times New Roman"/>
+                <w:color w:val="000000"/>
+              </w:rPr>
+            </w:pPr>
+            <w:r>
+              <w:rPr>
+                <w:rFonts w:ascii="Calibri" w:eastAsia="Times New Roman" w:hAnsi="Calibri" w:cs="Times New Roman"/>
+                <w:color w:val="000000"/>
+              </w:rPr>
+              <w:t>0</w:t>
+            </w:r>
+          </w:p>
+        </w:tc>
+      </w:tr>
+      <w:tr>
+        <w:trPr>
+          <w:trHeight w:val="300"/>
+        </w:trPr>
+        <w:tc>
+          <w:tcPr>
+            <w:tcW w:w="2515" w:type="dxa"/>
+            <w:shd w:val="clear" w:color="auto" w:fill="auto"/>
+            <w:noWrap/>
+            <w:vAlign w:val="bottom"/>
+            <w:hideMark/>
+          </w:tcPr>
+          <w:p>
+            <w:pPr>
+              <w:rPr>
+                <w:rFonts w:ascii="Calibri" w:eastAsia="Times New Roman" w:hAnsi="Calibri" w:cs="Times New Roman"/>
+                <w:color w:val="000000"/>
+              </w:rPr>
+            </w:pPr>
+            <w:proofErr w:type="gramStart"/>
+            <w:r>
+              <w:rPr>
+                <w:rFonts w:ascii="Calibri" w:eastAsia="Times New Roman" w:hAnsi="Calibri" w:cs="Times New Roman"/>
+                <w:color w:val="000000"/>
+              </w:rPr>
+              <w:t>successive</w:t>
+            </w:r>
+            <w:proofErr w:type="gramEnd"/>
+            <w:r>
+              <w:rPr>
+                <w:rFonts w:ascii="Calibri" w:eastAsia="Times New Roman" w:hAnsi="Calibri" w:cs="Times New Roman"/>
+                <w:color w:val="000000"/>
+              </w:rPr>
+              <w:t xml:space="preserve"> non-candidate</w:t>
+            </w:r>
+          </w:p>
+        </w:tc>
+        <w:tc>
+          <w:tcPr>
+            <w:tcW w:w="1300" w:type="dxa"/>
+            <w:shd w:val="clear" w:color="auto" w:fill="auto"/>
+            <w:noWrap/>
+            <w:vAlign w:val="bottom"/>
+            <w:hideMark/>
+          </w:tcPr>
+          <w:p>
+            <w:pPr>
+              <w:jc w:val="right"/>
+              <w:rPr>
+                <w:rFonts w:ascii="Calibri" w:eastAsia="Times New Roman" w:hAnsi="Calibri" w:cs="Times New Roman"/>
+                <w:color w:val="000000"/>
+              </w:rPr>
+            </w:pPr>
+            <w:r>
+              <w:rPr>
+                <w:rFonts w:ascii="Calibri" w:eastAsia="Times New Roman" w:hAnsi="Calibri" w:cs="Times New Roman"/>
+                <w:color w:val="000000"/>
+              </w:rPr>
+              <w:t>0</w:t>
+            </w:r>
+          </w:p>
+        </w:tc>
+      </w:tr>
+    </w:tbl>
+    <w:p/>
+    <w:p/>
+    <w:p/>
+    <w:p>
+      <w:r>
+        <w:t>For decrease group:</w:t>
+      </w:r>
+    </w:p>
+    <w:p/>
+    <w:tbl>
+      <w:tblPr>
+        <w:tblW w:w="3815" w:type="dxa"/>
+        <w:tblInd w:w="93" w:type="dxa"/>
+        <w:tblBorders>
+          <w:top w:val="single" w:sz="4" w:space="0" w:color="auto"/>
+          <w:left w:val="single" w:sz="4" w:space="0" w:color="auto"/>
+          <w:bottom w:val="single" w:sz="4" w:space="0" w:color="auto"/>
+          <w:right w:val="single" w:sz="4" w:space="0" w:color="auto"/>
+          <w:insideH w:val="single" w:sz="4" w:space="0" w:color="auto"/>
+          <w:insideV w:val="single" w:sz="4" w:space="0" w:color="auto"/>
+        </w:tblBorders>
+        <w:tblLook w:val="04A0" w:firstRow="1" w:lastRow="0" w:firstColumn="1" w:lastColumn="0" w:noHBand="0" w:noVBand="1"/>
+      </w:tblPr>
+      <w:tblGrid>
+        <w:gridCol w:w="2515"/>
+        <w:gridCol w:w="1300"/>
+      </w:tblGrid>
+      <w:tr>
+        <w:trPr>
+          <w:trHeight w:val="300"/>
+        </w:trPr>
+        <w:tc>
+          <w:tcPr>
+            <w:tcW w:w="2515" w:type="dxa"/>
+            <w:shd w:val="clear" w:color="auto" w:fill="auto"/>
+            <w:noWrap/>
+            <w:vAlign w:val="bottom"/>
+            <w:hideMark/>
+          </w:tcPr>
+          <w:p>
+            <w:pPr>
+              <w:rPr>
+                <w:rFonts w:ascii="Calibri" w:eastAsia="Times New Roman" w:hAnsi="Calibri" w:cs="Times New Roman"/>
+                <w:color w:val="000000"/>
+              </w:rPr>
+            </w:pPr>
+            <w:proofErr w:type="gramStart"/>
+            <w:r>
+              <w:rPr>
+                <w:rFonts w:ascii="Calibri" w:eastAsia="Times New Roman" w:hAnsi="Calibri" w:cs="Times New Roman"/>
+                <w:color w:val="000000"/>
+              </w:rPr>
+              <w:t>jump</w:t>
+            </w:r>
+            <w:proofErr w:type="gramEnd"/>
+          </w:p>
+        </w:tc>
+        <w:tc>
+          <w:tcPr>
+            <w:tcW w:w="1300" w:type="dxa"/>
+            <w:shd w:val="clear" w:color="auto" w:fill="auto"/>
+            <w:noWrap/>
+            <w:vAlign w:val="bottom"/>
+            <w:hideMark/>
+          </w:tcPr>
+          <w:p>
+            <w:pPr>
+              <w:jc w:val="right"/>
+              <w:rPr>
+                <w:rFonts w:ascii="Calibri" w:eastAsia="Times New Roman" w:hAnsi="Calibri" w:cs="Times New Roman"/>
+                <w:color w:val="000000"/>
+              </w:rPr>
+            </w:pPr>
+            <w:r>
+              <w:rPr>
+                <w:rFonts w:ascii="Calibri" w:eastAsia="Times New Roman" w:hAnsi="Calibri" w:cs="Times New Roman"/>
+                <w:color w:val="000000"/>
+              </w:rPr>
+              <w:t>26</w:t>
+            </w:r>
+          </w:p>
+        </w:tc>
+      </w:tr>
+      <w:tr>
+        <w:trPr>
+          <w:trHeight w:val="300"/>
+        </w:trPr>
+        <w:tc>
+          <w:tcPr>
+            <w:tcW w:w="2515" w:type="dxa"/>
+            <w:shd w:val="clear" w:color="auto" w:fill="auto"/>
+            <w:noWrap/>
+            <w:vAlign w:val="bottom"/>
+            <w:hideMark/>
+          </w:tcPr>
+          <w:p>
+            <w:pPr>
+              <w:rPr>
+                <w:rFonts w:ascii="Calibri" w:eastAsia="Times New Roman" w:hAnsi="Calibri" w:cs="Times New Roman"/>
+                <w:color w:val="000000"/>
+              </w:rPr>
+            </w:pPr>
+            <w:proofErr w:type="gramStart"/>
+            <w:r>
+              <w:rPr>
+                <w:rFonts w:ascii="Calibri" w:eastAsia="Times New Roman" w:hAnsi="Calibri" w:cs="Times New Roman"/>
+                <w:color w:val="000000"/>
+              </w:rPr>
+              <w:t>secretary</w:t>
+            </w:r>
+            <w:proofErr w:type="gramEnd"/>
+          </w:p>
+        </w:tc>
+        <w:tc>
+          <w:tcPr>
+            <w:tcW w:w="1300" w:type="dxa"/>
+            <w:shd w:val="clear" w:color="auto" w:fill="auto"/>
+            <w:noWrap/>
+            <w:vAlign w:val="bottom"/>
+            <w:hideMark/>
+          </w:tcPr>
+          <w:p>
+            <w:pPr>
+              <w:jc w:val="right"/>
+              <w:rPr>
+                <w:rFonts w:ascii="Calibri" w:eastAsia="Times New Roman" w:hAnsi="Calibri" w:cs="Times New Roman"/>
+                <w:color w:val="000000"/>
+              </w:rPr>
+            </w:pPr>
+            <w:r>
+              <w:rPr>
+                <w:rFonts w:ascii="Calibri" w:eastAsia="Times New Roman" w:hAnsi="Calibri" w:cs="Times New Roman"/>
+                <w:color w:val="000000"/>
+              </w:rPr>
+              <w:t>9</w:t>
+            </w:r>
+          </w:p>
+        </w:tc>
+      </w:tr>
+      <w:tr>
+        <w:trPr>
+          <w:trHeight w:val="300"/>
+        </w:trPr>
+        <w:tc>
+          <w:tcPr>
+            <w:tcW w:w="2515" w:type="dxa"/>
+            <w:shd w:val="clear" w:color="auto" w:fill="auto"/>
+            <w:noWrap/>
+            <w:vAlign w:val="bottom"/>
+            <w:hideMark/>
+          </w:tcPr>
+          <w:p>
+            <w:pPr>
+              <w:rPr>
+                <w:rFonts w:ascii="Calibri" w:eastAsia="Times New Roman" w:hAnsi="Calibri" w:cs="Times New Roman"/>
+                <w:color w:val="000000"/>
+              </w:rPr>
+            </w:pPr>
+            <w:proofErr w:type="spellStart"/>
+            <w:proofErr w:type="gramStart"/>
+            <w:r>
+              <w:rPr>
+                <w:rFonts w:ascii="Calibri" w:eastAsia="Times New Roman" w:hAnsi="Calibri" w:cs="Times New Roman"/>
+                <w:color w:val="000000"/>
+              </w:rPr>
+              <w:t>modelB</w:t>
+            </w:r>
+            <w:proofErr w:type="spellEnd"/>
+            <w:proofErr w:type="gramEnd"/>
+          </w:p>
+        </w:tc>
+        <w:tc>
+          <w:tcPr>
+            <w:tcW w:w="1300" w:type="dxa"/>
+            <w:shd w:val="clear" w:color="auto" w:fill="auto"/>
+            <w:noWrap/>
+            <w:vAlign w:val="bottom"/>
+            <w:hideMark/>
+          </w:tcPr>
+          <w:p>
+            <w:pPr>
+              <w:jc w:val="right"/>
+              <w:rPr>
+                <w:rFonts w:ascii="Calibri" w:eastAsia="Times New Roman" w:hAnsi="Calibri" w:cs="Times New Roman"/>
+                <w:color w:val="000000"/>
+              </w:rPr>
+            </w:pPr>
+            <w:r>
+              <w:rPr>
+                <w:rFonts w:ascii="Calibri" w:eastAsia="Times New Roman" w:hAnsi="Calibri" w:cs="Times New Roman"/>
+                <w:color w:val="000000"/>
+              </w:rPr>
+              <w:t>8</w:t>
+            </w:r>
+          </w:p>
+        </w:tc>
+      </w:tr>
+      <w:tr>
+        <w:trPr>
+          <w:trHeight w:val="300"/>
+        </w:trPr>
+        <w:tc>
+          <w:tcPr>
+            <w:tcW w:w="2515" w:type="dxa"/>
+            <w:shd w:val="clear" w:color="auto" w:fill="auto"/>
+            <w:noWrap/>
+            <w:vAlign w:val="bottom"/>
+            <w:hideMark/>
+          </w:tcPr>
+          <w:p>
+            <w:pPr>
+              <w:rPr>
+                <w:rFonts w:ascii="Calibri" w:eastAsia="Times New Roman" w:hAnsi="Calibri" w:cs="Times New Roman"/>
+                <w:color w:val="000000"/>
+              </w:rPr>
+            </w:pPr>
+            <w:proofErr w:type="gramStart"/>
+            <w:r>
+              <w:rPr>
+                <w:rFonts w:ascii="Calibri" w:eastAsia="Times New Roman" w:hAnsi="Calibri" w:cs="Times New Roman"/>
+                <w:color w:val="000000"/>
+              </w:rPr>
+              <w:t>fix</w:t>
+            </w:r>
+            <w:proofErr w:type="gramEnd"/>
+          </w:p>
+        </w:tc>
+        <w:tc>
+          <w:tcPr>
+            <w:tcW w:w="1300" w:type="dxa"/>
+            <w:shd w:val="clear" w:color="auto" w:fill="auto"/>
+            <w:noWrap/>
+            <w:vAlign w:val="bottom"/>
+            <w:hideMark/>
+          </w:tcPr>
+          <w:p>
+            <w:pPr>
+              <w:jc w:val="right"/>
+              <w:rPr>
+                <w:rFonts w:ascii="Calibri" w:eastAsia="Times New Roman" w:hAnsi="Calibri" w:cs="Times New Roman"/>
+                <w:color w:val="000000"/>
+              </w:rPr>
+            </w:pPr>
+            <w:r>
+              <w:rPr>
+                <w:rFonts w:ascii="Calibri" w:eastAsia="Times New Roman" w:hAnsi="Calibri" w:cs="Times New Roman"/>
+                <w:color w:val="000000"/>
+              </w:rPr>
+              <w:t>4</w:t>
+            </w:r>
+          </w:p>
+        </w:tc>
+      </w:tr>
+      <w:tr>
+        <w:trPr>
+          <w:trHeight w:val="300"/>
+        </w:trPr>
+        <w:tc>
+          <w:tcPr>
+            <w:tcW w:w="2515" w:type="dxa"/>
+            <w:shd w:val="clear" w:color="auto" w:fill="auto"/>
+            <w:noWrap/>
+            <w:vAlign w:val="bottom"/>
+            <w:hideMark/>
+          </w:tcPr>
+          <w:p>
+            <w:pPr>
+              <w:rPr>
+                <w:rFonts w:ascii="Calibri" w:eastAsia="Times New Roman" w:hAnsi="Calibri" w:cs="Times New Roman"/>
+                <w:color w:val="000000"/>
+              </w:rPr>
+            </w:pPr>
+            <w:proofErr w:type="spellStart"/>
+            <w:proofErr w:type="gramStart"/>
+            <w:r>
+              <w:rPr>
+                <w:rFonts w:ascii="Calibri" w:eastAsia="Times New Roman" w:hAnsi="Calibri" w:cs="Times New Roman"/>
+                <w:color w:val="000000"/>
+              </w:rPr>
+              <w:t>random</w:t>
+            </w:r>
+            <w:proofErr w:type="gramEnd"/>
+            <w:r>
+              <w:rPr>
+                <w:rFonts w:ascii="Calibri" w:eastAsia="Times New Roman" w:hAnsi="Calibri" w:cs="Times New Roman"/>
+                <w:color w:val="000000"/>
+              </w:rPr>
+              <w:t>_k</w:t>
+            </w:r>
+            <w:proofErr w:type="spellEnd"/>
+          </w:p>
+        </w:tc>
+        <w:tc>
+          <w:tcPr>
+            <w:tcW w:w="1300" w:type="dxa"/>
+            <w:shd w:val="clear" w:color="auto" w:fill="auto"/>
+            <w:noWrap/>
+            <w:vAlign w:val="bottom"/>
+            <w:hideMark/>
+          </w:tcPr>
+          <w:p>
+            <w:pPr>
+              <w:jc w:val="right"/>
+              <w:rPr>
+                <w:rFonts w:ascii="Calibri" w:eastAsia="Times New Roman" w:hAnsi="Calibri" w:cs="Times New Roman"/>
+                <w:color w:val="000000"/>
+              </w:rPr>
+            </w:pPr>
+            <w:r>
+              <w:rPr>
+                <w:rFonts w:ascii="Calibri" w:eastAsia="Times New Roman" w:hAnsi="Calibri" w:cs="Times New Roman"/>
+                <w:color w:val="000000"/>
+              </w:rPr>
+              <w:t>0</w:t>
+            </w:r>
+          </w:p>
+        </w:tc>
+      </w:tr>
+      <w:tr>
+        <w:trPr>
+          <w:trHeight w:val="300"/>
+        </w:trPr>
+        <w:tc>
+          <w:tcPr>
+            <w:tcW w:w="2515" w:type="dxa"/>
+            <w:shd w:val="clear" w:color="auto" w:fill="auto"/>
+            <w:noWrap/>
+            <w:vAlign w:val="bottom"/>
+            <w:hideMark/>
+          </w:tcPr>
+          <w:p>
+            <w:pPr>
+              <w:rPr>
+                <w:rFonts w:ascii="Calibri" w:eastAsia="Times New Roman" w:hAnsi="Calibri" w:cs="Times New Roman"/>
+                <w:color w:val="000000"/>
+              </w:rPr>
+            </w:pPr>
+            <w:proofErr w:type="spellStart"/>
+            <w:proofErr w:type="gramStart"/>
+            <w:r>
+              <w:rPr>
+                <w:rFonts w:ascii="Calibri" w:eastAsia="Times New Roman" w:hAnsi="Calibri" w:cs="Times New Roman"/>
+                <w:color w:val="000000"/>
+              </w:rPr>
+              <w:t>k</w:t>
+            </w:r>
+            <w:proofErr w:type="gramEnd"/>
+            <w:r>
+              <w:rPr>
+                <w:rFonts w:ascii="Calibri" w:eastAsia="Times New Roman" w:hAnsi="Calibri" w:cs="Times New Roman"/>
+                <w:color w:val="000000"/>
+              </w:rPr>
+              <w:t>_step</w:t>
+            </w:r>
+            <w:proofErr w:type="spellEnd"/>
+          </w:p>
+        </w:tc>
+        <w:tc>
+          <w:tcPr>
+            <w:tcW w:w="1300" w:type="dxa"/>
+            <w:shd w:val="clear" w:color="auto" w:fill="auto"/>
+            <w:noWrap/>
+            <w:vAlign w:val="bottom"/>
+            <w:hideMark/>
+          </w:tcPr>
+          <w:p>
+            <w:pPr>
+              <w:jc w:val="right"/>
+              <w:rPr>
+                <w:rFonts w:ascii="Calibri" w:eastAsia="Times New Roman" w:hAnsi="Calibri" w:cs="Times New Roman"/>
+                <w:color w:val="000000"/>
+              </w:rPr>
+            </w:pPr>
+            <w:r>
+              <w:rPr>
+                <w:rFonts w:ascii="Calibri" w:eastAsia="Times New Roman" w:hAnsi="Calibri" w:cs="Times New Roman"/>
+                <w:color w:val="000000"/>
+              </w:rPr>
+              <w:t>0</w:t>
+            </w:r>
+          </w:p>
+        </w:tc>
+      </w:tr>
+      <w:tr>
+        <w:trPr>
+          <w:trHeight w:val="300"/>
+        </w:trPr>
+        <w:tc>
+          <w:tcPr>
+            <w:tcW w:w="2515" w:type="dxa"/>
+            <w:shd w:val="clear" w:color="auto" w:fill="auto"/>
+            <w:noWrap/>
+            <w:vAlign w:val="bottom"/>
+            <w:hideMark/>
+          </w:tcPr>
+          <w:p>
+            <w:pPr>
+              <w:rPr>
+                <w:rFonts w:ascii="Calibri" w:eastAsia="Times New Roman" w:hAnsi="Calibri" w:cs="Times New Roman"/>
+                <w:color w:val="000000"/>
+              </w:rPr>
+            </w:pPr>
+            <w:proofErr w:type="spellStart"/>
+            <w:proofErr w:type="gramStart"/>
+            <w:r>
+              <w:rPr>
+                <w:rFonts w:ascii="Calibri" w:eastAsia="Times New Roman" w:hAnsi="Calibri" w:cs="Times New Roman"/>
+                <w:color w:val="000000"/>
+              </w:rPr>
+              <w:t>epi</w:t>
+            </w:r>
+            <w:proofErr w:type="gramEnd"/>
+            <w:r>
+              <w:rPr>
+                <w:rFonts w:ascii="Calibri" w:eastAsia="Times New Roman" w:hAnsi="Calibri" w:cs="Times New Roman"/>
+                <w:color w:val="000000"/>
+              </w:rPr>
+              <w:t>_greedy</w:t>
+            </w:r>
+            <w:proofErr w:type="spellEnd"/>
+          </w:p>
+        </w:tc>
+        <w:tc>
+          <w:tcPr>
+            <w:tcW w:w="1300" w:type="dxa"/>
+            <w:shd w:val="clear" w:color="auto" w:fill="auto"/>
+            <w:noWrap/>
+            <w:vAlign w:val="bottom"/>
+            <w:hideMark/>
+          </w:tcPr>
+          <w:p>
+            <w:pPr>
+              <w:jc w:val="right"/>
+              <w:rPr>
+                <w:rFonts w:ascii="Calibri" w:eastAsia="Times New Roman" w:hAnsi="Calibri" w:cs="Times New Roman"/>
+                <w:color w:val="000000"/>
+              </w:rPr>
+            </w:pPr>
+            <w:r>
+              <w:rPr>
+                <w:rFonts w:ascii="Calibri" w:eastAsia="Times New Roman" w:hAnsi="Calibri" w:cs="Times New Roman"/>
+                <w:color w:val="000000"/>
+              </w:rPr>
+              <w:t>0</w:t>
+            </w:r>
+          </w:p>
+        </w:tc>
+      </w:tr>
+      <w:tr>
+        <w:trPr>
+          <w:trHeight w:val="300"/>
+        </w:trPr>
+        <w:tc>
+          <w:tcPr>
+            <w:tcW w:w="2515" w:type="dxa"/>
+            <w:shd w:val="clear" w:color="auto" w:fill="auto"/>
+            <w:noWrap/>
+            <w:vAlign w:val="bottom"/>
+            <w:hideMark/>
+          </w:tcPr>
+          <w:p>
+            <w:pPr>
+              <w:rPr>
+                <w:rFonts w:ascii="Calibri" w:eastAsia="Times New Roman" w:hAnsi="Calibri" w:cs="Times New Roman"/>
+                <w:color w:val="000000"/>
+              </w:rPr>
+            </w:pPr>
+            <w:proofErr w:type="gramStart"/>
+            <w:r>
+              <w:rPr>
+                <w:rFonts w:ascii="Calibri" w:eastAsia="Times New Roman" w:hAnsi="Calibri" w:cs="Times New Roman"/>
+                <w:color w:val="000000"/>
+              </w:rPr>
+              <w:t>successive</w:t>
+            </w:r>
+            <w:proofErr w:type="gramEnd"/>
+            <w:r>
+              <w:rPr>
+                <w:rFonts w:ascii="Calibri" w:eastAsia="Times New Roman" w:hAnsi="Calibri" w:cs="Times New Roman"/>
+                <w:color w:val="000000"/>
+              </w:rPr>
+              <w:t xml:space="preserve"> non-candidate</w:t>
+            </w:r>
+          </w:p>
+        </w:tc>
+        <w:tc>
+          <w:tcPr>
+            <w:tcW w:w="1300" w:type="dxa"/>
+            <w:shd w:val="clear" w:color="auto" w:fill="auto"/>
+            <w:noWrap/>
+            <w:vAlign w:val="bottom"/>
+            <w:hideMark/>
+          </w:tcPr>
+          <w:p>
+            <w:pPr>
+              <w:jc w:val="right"/>
+              <w:rPr>
+                <w:rFonts w:ascii="Calibri" w:eastAsia="Times New Roman" w:hAnsi="Calibri" w:cs="Times New Roman"/>
+                <w:color w:val="000000"/>
+              </w:rPr>
+            </w:pPr>
+            <w:r>
+              <w:rPr>
+                <w:rFonts w:ascii="Calibri" w:eastAsia="Times New Roman" w:hAnsi="Calibri" w:cs="Times New Roman"/>
+                <w:color w:val="000000"/>
+              </w:rPr>
+              <w:t>0</w:t>
+            </w:r>
+          </w:p>
+        </w:tc>
+      </w:tr>
+    </w:tbl>
+    <w:p/>
+    <w:p/>
+    <w:p/>
+    <w:p/>
+    <w:p/>
+    <w:p/>
+    <w:p/>
+    <w:p/>
+    <w:p/>
+    <w:p/>
+    <w:p>
+      <w:r>
+        <w:t>For increase group:</w:t>
+      </w:r>
+    </w:p>
+    <w:p/>
+    <w:tbl>
+      <w:tblPr>
+        <w:tblW w:w="3815" w:type="dxa"/>
+        <w:tblInd w:w="93" w:type="dxa"/>
+        <w:tblBorders>
+          <w:top w:val="single" w:sz="4" w:space="0" w:color="auto"/>
+          <w:left w:val="single" w:sz="4" w:space="0" w:color="auto"/>
+          <w:bottom w:val="single" w:sz="4" w:space="0" w:color="auto"/>
+          <w:right w:val="single" w:sz="4" w:space="0" w:color="auto"/>
+          <w:insideH w:val="single" w:sz="4" w:space="0" w:color="auto"/>
+          <w:insideV w:val="single" w:sz="4" w:space="0" w:color="auto"/>
+        </w:tblBorders>
+        <w:tblLook w:val="04A0" w:firstRow="1" w:lastRow="0" w:firstColumn="1" w:lastColumn="0" w:noHBand="0" w:noVBand="1"/>
+      </w:tblPr>
+      <w:tblGrid>
+        <w:gridCol w:w="2515"/>
+        <w:gridCol w:w="1300"/>
+      </w:tblGrid>
+      <w:tr>
+        <w:trPr>
+          <w:trHeight w:val="300"/>
+        </w:trPr>
+        <w:tc>
+          <w:tcPr>
+            <w:tcW w:w="2515" w:type="dxa"/>
+            <w:shd w:val="clear" w:color="auto" w:fill="auto"/>
+            <w:noWrap/>
+            <w:vAlign w:val="bottom"/>
+            <w:hideMark/>
+          </w:tcPr>
+          <w:p>
+            <w:pPr>
+              <w:rPr>
+                <w:rFonts w:ascii="Calibri" w:eastAsia="Times New Roman" w:hAnsi="Calibri" w:cs="Times New Roman"/>
+                <w:color w:val="000000"/>
+              </w:rPr>
+            </w:pPr>
+            <w:proofErr w:type="gramStart"/>
+            <w:r>
+              <w:rPr>
+                <w:rFonts w:ascii="Calibri" w:eastAsia="Times New Roman" w:hAnsi="Calibri" w:cs="Times New Roman"/>
+                <w:color w:val="000000"/>
+              </w:rPr>
+              <w:t>jump</w:t>
+            </w:r>
+            <w:proofErr w:type="gramEnd"/>
+          </w:p>
+        </w:tc>
+        <w:tc>
+          <w:tcPr>
+            <w:tcW w:w="1300" w:type="dxa"/>
+            <w:shd w:val="clear" w:color="auto" w:fill="auto"/>
+            <w:noWrap/>
+            <w:vAlign w:val="bottom"/>
+            <w:hideMark/>
+          </w:tcPr>
+          <w:p>
+            <w:pPr>
+              <w:jc w:val="right"/>
+              <w:rPr>
+                <w:rFonts w:ascii="Calibri" w:eastAsia="Times New Roman" w:hAnsi="Calibri" w:cs="Times New Roman"/>
+                <w:color w:val="000000"/>
+              </w:rPr>
+            </w:pPr>
+            <w:r>
+              <w:rPr>
+                <w:rFonts w:ascii="Calibri" w:eastAsia="Times New Roman" w:hAnsi="Calibri" w:cs="Times New Roman"/>
+                <w:color w:val="000000"/>
+              </w:rPr>
+              <w:t>45</w:t>
+            </w:r>
+          </w:p>
+        </w:tc>
+      </w:tr>
+      <w:tr>
+        <w:trPr>
+          <w:trHeight w:val="300"/>
+        </w:trPr>
+        <w:tc>
+          <w:tcPr>
+            <w:tcW w:w="2515" w:type="dxa"/>
+            <w:shd w:val="clear" w:color="auto" w:fill="auto"/>
+            <w:noWrap/>
+            <w:vAlign w:val="bottom"/>
+            <w:hideMark/>
+          </w:tcPr>
+          <w:p>
+            <w:pPr>
+              <w:rPr>
+                <w:rFonts w:ascii="Calibri" w:eastAsia="Times New Roman" w:hAnsi="Calibri" w:cs="Times New Roman"/>
+                <w:color w:val="000000"/>
+              </w:rPr>
+            </w:pPr>
+            <w:proofErr w:type="gramStart"/>
+            <w:r>
+              <w:rPr>
+                <w:rFonts w:ascii="Calibri" w:eastAsia="Times New Roman" w:hAnsi="Calibri" w:cs="Times New Roman"/>
+                <w:color w:val="000000"/>
+              </w:rPr>
+              <w:t>secretary</w:t>
+            </w:r>
+            <w:proofErr w:type="gramEnd"/>
+          </w:p>
+        </w:tc>
+        <w:tc>
+          <w:tcPr>
+            <w:tcW w:w="1300" w:type="dxa"/>
+            <w:shd w:val="clear" w:color="auto" w:fill="auto"/>
+            <w:noWrap/>
+            <w:vAlign w:val="bottom"/>
+            <w:hideMark/>
+          </w:tcPr>
+          <w:p>
+            <w:pPr>
+              <w:jc w:val="right"/>
+              <w:rPr>
+                <w:rFonts w:ascii="Calibri" w:eastAsia="Times New Roman" w:hAnsi="Calibri" w:cs="Times New Roman"/>
+                <w:color w:val="000000"/>
+              </w:rPr>
+            </w:pPr>
+            <w:r>
+              <w:rPr>
+                <w:rFonts w:ascii="Calibri" w:eastAsia="Times New Roman" w:hAnsi="Calibri" w:cs="Times New Roman"/>
+                <w:color w:val="000000"/>
+              </w:rPr>
+              <w:t>20</w:t>
+            </w:r>
+          </w:p>
+        </w:tc>
+      </w:tr>
+      <w:tr>
+        <w:trPr>
+          <w:trHeight w:val="300"/>
+        </w:trPr>
+        <w:tc>
+          <w:tcPr>
+            <w:tcW w:w="2515" w:type="dxa"/>
+            <w:shd w:val="clear" w:color="auto" w:fill="auto"/>
+            <w:noWrap/>
+            <w:vAlign w:val="bottom"/>
+            <w:hideMark/>
+          </w:tcPr>
+          <w:p>
+            <w:pPr>
+              <w:rPr>
+                <w:rFonts w:ascii="Calibri" w:eastAsia="Times New Roman" w:hAnsi="Calibri" w:cs="Times New Roman"/>
+                <w:color w:val="000000"/>
+              </w:rPr>
+            </w:pPr>
+            <w:proofErr w:type="gramStart"/>
+            <w:r>
+              <w:rPr>
+                <w:rFonts w:ascii="Calibri" w:eastAsia="Times New Roman" w:hAnsi="Calibri" w:cs="Times New Roman"/>
+                <w:color w:val="000000"/>
+              </w:rPr>
+              <w:t>fix</w:t>
+            </w:r>
+            <w:proofErr w:type="gramEnd"/>
+          </w:p>
+        </w:tc>
+        <w:tc>
+          <w:tcPr>
+            <w:tcW w:w="1300" w:type="dxa"/>
+            <w:shd w:val="clear" w:color="auto" w:fill="auto"/>
+            <w:noWrap/>
+            <w:vAlign w:val="bottom"/>
+            <w:hideMark/>
+          </w:tcPr>
+          <w:p>
+            <w:pPr>
+              <w:jc w:val="right"/>
+              <w:rPr>
+                <w:rFonts w:ascii="Calibri" w:eastAsia="Times New Roman" w:hAnsi="Calibri" w:cs="Times New Roman"/>
+                <w:color w:val="000000"/>
+              </w:rPr>
+            </w:pPr>
+            <w:r>
+              <w:rPr>
+                <w:rFonts w:ascii="Calibri" w:eastAsia="Times New Roman" w:hAnsi="Calibri" w:cs="Times New Roman"/>
+                <w:color w:val="000000"/>
+              </w:rPr>
+              <w:t>4</w:t>
+            </w:r>
+          </w:p>
+        </w:tc>
+      </w:tr>
+      <w:tr>
+        <w:trPr>
+          <w:trHeight w:val="300"/>
+        </w:trPr>
+        <w:tc>
+          <w:tcPr>
+            <w:tcW w:w="2515" w:type="dxa"/>
+            <w:shd w:val="clear" w:color="auto" w:fill="auto"/>
+            <w:noWrap/>
+            <w:vAlign w:val="bottom"/>
+            <w:hideMark/>
+          </w:tcPr>
+          <w:p>
+            <w:pPr>
+              <w:rPr>
+                <w:rFonts w:ascii="Calibri" w:eastAsia="Times New Roman" w:hAnsi="Calibri" w:cs="Times New Roman"/>
+                <w:color w:val="000000"/>
+              </w:rPr>
+            </w:pPr>
+            <w:proofErr w:type="spellStart"/>
+            <w:proofErr w:type="gramStart"/>
+            <w:r>
+              <w:rPr>
+                <w:rFonts w:ascii="Calibri" w:eastAsia="Times New Roman" w:hAnsi="Calibri" w:cs="Times New Roman"/>
+                <w:color w:val="000000"/>
+              </w:rPr>
+              <w:t>modelB</w:t>
+            </w:r>
+            <w:proofErr w:type="spellEnd"/>
+            <w:proofErr w:type="gramEnd"/>
+          </w:p>
+        </w:tc>
+        <w:tc>
+          <w:tcPr>
+            <w:tcW w:w="1300" w:type="dxa"/>
+            <w:shd w:val="clear" w:color="auto" w:fill="auto"/>
+            <w:noWrap/>
+            <w:vAlign w:val="bottom"/>
+            <w:hideMark/>
+          </w:tcPr>
+          <w:p>
+            <w:pPr>
+              <w:jc w:val="right"/>
+              <w:rPr>
+                <w:rFonts w:ascii="Calibri" w:eastAsia="Times New Roman" w:hAnsi="Calibri" w:cs="Times New Roman"/>
+                <w:color w:val="000000"/>
+              </w:rPr>
+            </w:pPr>
+            <w:r>
+              <w:rPr>
+                <w:rFonts w:ascii="Calibri" w:eastAsia="Times New Roman" w:hAnsi="Calibri" w:cs="Times New Roman"/>
+                <w:color w:val="000000"/>
+              </w:rPr>
+              <w:t>2</w:t>
+            </w:r>
+          </w:p>
+        </w:tc>
+      </w:tr>
+      <w:tr>
+        <w:trPr>
+          <w:trHeight w:val="300"/>
+        </w:trPr>
+        <w:tc>
+          <w:tcPr>
+            <w:tcW w:w="2515" w:type="dxa"/>
+            <w:shd w:val="clear" w:color="auto" w:fill="auto"/>
+            <w:noWrap/>
+            <w:vAlign w:val="bottom"/>
+            <w:hideMark/>
+          </w:tcPr>
+          <w:p>
+            <w:pPr>
+              <w:rPr>
+                <w:rFonts w:ascii="Calibri" w:eastAsia="Times New Roman" w:hAnsi="Calibri" w:cs="Times New Roman"/>
+                <w:color w:val="000000"/>
+              </w:rPr>
+            </w:pPr>
+            <w:proofErr w:type="spellStart"/>
+            <w:proofErr w:type="gramStart"/>
+            <w:r>
+              <w:rPr>
+                <w:rFonts w:ascii="Calibri" w:eastAsia="Times New Roman" w:hAnsi="Calibri" w:cs="Times New Roman"/>
+                <w:color w:val="000000"/>
+              </w:rPr>
+              <w:t>random</w:t>
+            </w:r>
+            <w:proofErr w:type="gramEnd"/>
+            <w:r>
+              <w:rPr>
+                <w:rFonts w:ascii="Calibri" w:eastAsia="Times New Roman" w:hAnsi="Calibri" w:cs="Times New Roman"/>
+                <w:color w:val="000000"/>
+              </w:rPr>
+              <w:t>_k</w:t>
+            </w:r>
+            <w:proofErr w:type="spellEnd"/>
+          </w:p>
+        </w:tc>
+        <w:tc>
+          <w:tcPr>
+            <w:tcW w:w="1300" w:type="dxa"/>
+            <w:shd w:val="clear" w:color="auto" w:fill="auto"/>
+            <w:noWrap/>
+            <w:vAlign w:val="bottom"/>
+            <w:hideMark/>
+          </w:tcPr>
+          <w:p>
+            <w:pPr>
+              <w:jc w:val="right"/>
+              <w:rPr>
+                <w:rFonts w:ascii="Calibri" w:eastAsia="Times New Roman" w:hAnsi="Calibri" w:cs="Times New Roman"/>
+                <w:color w:val="000000"/>
+              </w:rPr>
+            </w:pPr>
+            <w:r>
+              <w:rPr>
+                <w:rFonts w:ascii="Calibri" w:eastAsia="Times New Roman" w:hAnsi="Calibri" w:cs="Times New Roman"/>
+                <w:color w:val="000000"/>
+              </w:rPr>
+              <w:t>0</w:t>
+            </w:r>
+          </w:p>
+        </w:tc>
+      </w:tr>
+      <w:tr>
+        <w:trPr>
+          <w:trHeight w:val="300"/>
+        </w:trPr>
+        <w:tc>
+          <w:tcPr>
+            <w:tcW w:w="2515" w:type="dxa"/>
+            <w:shd w:val="clear" w:color="auto" w:fill="auto"/>
+            <w:noWrap/>
+            <w:vAlign w:val="bottom"/>
+            <w:hideMark/>
+          </w:tcPr>
+          <w:p>
+            <w:pPr>
+              <w:rPr>
+                <w:rFonts w:ascii="Calibri" w:eastAsia="Times New Roman" w:hAnsi="Calibri" w:cs="Times New Roman"/>
+                <w:color w:val="000000"/>
+              </w:rPr>
+            </w:pPr>
+            <w:proofErr w:type="spellStart"/>
+            <w:proofErr w:type="gramStart"/>
+            <w:r>
+              <w:rPr>
+                <w:rFonts w:ascii="Calibri" w:eastAsia="Times New Roman" w:hAnsi="Calibri" w:cs="Times New Roman"/>
+                <w:color w:val="000000"/>
+              </w:rPr>
+              <w:t>k</w:t>
+            </w:r>
+            <w:proofErr w:type="gramEnd"/>
+            <w:r>
+              <w:rPr>
+                <w:rFonts w:ascii="Calibri" w:eastAsia="Times New Roman" w:hAnsi="Calibri" w:cs="Times New Roman"/>
+                <w:color w:val="000000"/>
+              </w:rPr>
+              <w:t>_step</w:t>
+            </w:r>
+            <w:proofErr w:type="spellEnd"/>
+          </w:p>
+        </w:tc>
+        <w:tc>
+          <w:tcPr>
+            <w:tcW w:w="1300" w:type="dxa"/>
+            <w:shd w:val="clear" w:color="auto" w:fill="auto"/>
+            <w:noWrap/>
+            <w:vAlign w:val="bottom"/>
+            <w:hideMark/>
+          </w:tcPr>
+          <w:p>
+            <w:pPr>
+              <w:jc w:val="right"/>
+              <w:rPr>
+                <w:rFonts w:ascii="Calibri" w:eastAsia="Times New Roman" w:hAnsi="Calibri" w:cs="Times New Roman"/>
+                <w:color w:val="000000"/>
+              </w:rPr>
+            </w:pPr>
+            <w:r>
+              <w:rPr>
+                <w:rFonts w:ascii="Calibri" w:eastAsia="Times New Roman" w:hAnsi="Calibri" w:cs="Times New Roman"/>
+                <w:color w:val="000000"/>
+              </w:rPr>
+              <w:t>0</w:t>
+            </w:r>
+          </w:p>
+        </w:tc>
+      </w:tr>
+      <w:tr>
+        <w:trPr>
+          <w:trHeight w:val="300"/>
+        </w:trPr>
+        <w:tc>
+          <w:tcPr>
+            <w:tcW w:w="2515" w:type="dxa"/>
+            <w:shd w:val="clear" w:color="auto" w:fill="auto"/>
+            <w:noWrap/>
+            <w:vAlign w:val="bottom"/>
+            <w:hideMark/>
+          </w:tcPr>
+          <w:p>
+            <w:pPr>
+              <w:rPr>
+                <w:rFonts w:ascii="Calibri" w:eastAsia="Times New Roman" w:hAnsi="Calibri" w:cs="Times New Roman"/>
+                <w:color w:val="000000"/>
+              </w:rPr>
+            </w:pPr>
+            <w:proofErr w:type="spellStart"/>
+            <w:proofErr w:type="gramStart"/>
+            <w:r>
+              <w:rPr>
+                <w:rFonts w:ascii="Calibri" w:eastAsia="Times New Roman" w:hAnsi="Calibri" w:cs="Times New Roman"/>
+                <w:color w:val="000000"/>
+              </w:rPr>
+              <w:t>epi</w:t>
+            </w:r>
+            <w:proofErr w:type="gramEnd"/>
+            <w:r>
+              <w:rPr>
+                <w:rFonts w:ascii="Calibri" w:eastAsia="Times New Roman" w:hAnsi="Calibri" w:cs="Times New Roman"/>
+                <w:color w:val="000000"/>
+              </w:rPr>
+              <w:t>_greedy</w:t>
+            </w:r>
+            <w:proofErr w:type="spellEnd"/>
+          </w:p>
+        </w:tc>
+        <w:tc>
+          <w:tcPr>
+            <w:tcW w:w="1300" w:type="dxa"/>
+            <w:shd w:val="clear" w:color="auto" w:fill="auto"/>
+            <w:noWrap/>
+            <w:vAlign w:val="bottom"/>
+            <w:hideMark/>
+          </w:tcPr>
+          <w:p>
+            <w:pPr>
+              <w:jc w:val="right"/>
+              <w:rPr>
+                <w:rFonts w:ascii="Calibri" w:eastAsia="Times New Roman" w:hAnsi="Calibri" w:cs="Times New Roman"/>
+                <w:color w:val="000000"/>
+              </w:rPr>
+            </w:pPr>
+            <w:r>
+              <w:rPr>
+                <w:rFonts w:ascii="Calibri" w:eastAsia="Times New Roman" w:hAnsi="Calibri" w:cs="Times New Roman"/>
+                <w:color w:val="000000"/>
+              </w:rPr>
+              <w:t>0</w:t>
+            </w:r>
+          </w:p>
+        </w:tc>
+      </w:tr>
+      <w:tr>
+        <w:trPr>
+          <w:trHeight w:val="300"/>
+        </w:trPr>
+        <w:tc>
+          <w:tcPr>
+            <w:tcW w:w="2515" w:type="dxa"/>
+            <w:shd w:val="clear" w:color="auto" w:fill="auto"/>
+            <w:noWrap/>
+            <w:vAlign w:val="bottom"/>
+            <w:hideMark/>
+          </w:tcPr>
+          <w:p>
+            <w:pPr>
+              <w:rPr>
+                <w:rFonts w:ascii="Calibri" w:eastAsia="Times New Roman" w:hAnsi="Calibri" w:cs="Times New Roman"/>
+                <w:color w:val="000000"/>
+              </w:rPr>
+            </w:pPr>
+            <w:proofErr w:type="gramStart"/>
+            <w:r>
+              <w:rPr>
+                <w:rFonts w:ascii="Calibri" w:eastAsia="Times New Roman" w:hAnsi="Calibri" w:cs="Times New Roman"/>
+                <w:color w:val="000000"/>
+              </w:rPr>
+              <w:t>successive</w:t>
+            </w:r>
+            <w:proofErr w:type="gramEnd"/>
+            <w:r>
+              <w:rPr>
+                <w:rFonts w:ascii="Calibri" w:eastAsia="Times New Roman" w:hAnsi="Calibri" w:cs="Times New Roman"/>
+                <w:color w:val="000000"/>
+              </w:rPr>
+              <w:t xml:space="preserve"> non-candidate</w:t>
+            </w:r>
+          </w:p>
+        </w:tc>
+        <w:tc>
+          <w:tcPr>
+            <w:tcW w:w="1300" w:type="dxa"/>
+            <w:shd w:val="clear" w:color="auto" w:fill="auto"/>
+            <w:noWrap/>
+            <w:vAlign w:val="bottom"/>
+            <w:hideMark/>
+          </w:tcPr>
+          <w:p>
+            <w:pPr>
+              <w:jc w:val="right"/>
+              <w:rPr>
+                <w:rFonts w:ascii="Calibri" w:eastAsia="Times New Roman" w:hAnsi="Calibri" w:cs="Times New Roman"/>
+                <w:color w:val="000000"/>
+              </w:rPr>
+            </w:pPr>
+            <w:r>
+              <w:rPr>
+                <w:rFonts w:ascii="Calibri" w:eastAsia="Times New Roman" w:hAnsi="Calibri" w:cs="Times New Roman"/>
+                <w:color w:val="000000"/>
+              </w:rPr>
+              <w:t>0</w:t>
+            </w:r>
+          </w:p>
+        </w:tc>
+      </w:tr>
+    </w:tbl>
+    <w:p/>
+    <w:p/>
+    <w:p>
+      <w:r>
+        <w:t>For mix group:</w:t>
+      </w:r>
+    </w:p>
+    <w:tbl>
+      <w:tblPr>
+        <w:tblW w:w="3815" w:type="dxa"/>
+        <w:tblInd w:w="93" w:type="dxa"/>
+        <w:tblBorders>
+          <w:top w:val="single" w:sz="4" w:space="0" w:color="auto"/>
+          <w:left w:val="single" w:sz="4" w:space="0" w:color="auto"/>
+          <w:bottom w:val="single" w:sz="4" w:space="0" w:color="auto"/>
+          <w:right w:val="single" w:sz="4" w:space="0" w:color="auto"/>
+          <w:insideH w:val="single" w:sz="4" w:space="0" w:color="auto"/>
+          <w:insideV w:val="single" w:sz="4" w:space="0" w:color="auto"/>
+        </w:tblBorders>
+        <w:tblLook w:val="04A0" w:firstRow="1" w:lastRow="0" w:firstColumn="1" w:lastColumn="0" w:noHBand="0" w:noVBand="1"/>
+      </w:tblPr>
+      <w:tblGrid>
+        <w:gridCol w:w="2515"/>
+        <w:gridCol w:w="1300"/>
+      </w:tblGrid>
+      <w:tr>
+        <w:trPr>
+          <w:trHeight w:val="300"/>
+        </w:trPr>
+        <w:tc>
+          <w:tcPr>
+            <w:tcW w:w="2515" w:type="dxa"/>
+            <w:shd w:val="clear" w:color="auto" w:fill="auto"/>
+            <w:noWrap/>
+            <w:vAlign w:val="bottom"/>
+            <w:hideMark/>
+          </w:tcPr>
+          <w:p>
+            <w:pPr>
+              <w:rPr>
+                <w:rFonts w:ascii="Calibri" w:eastAsia="Times New Roman" w:hAnsi="Calibri" w:cs="Times New Roman"/>
+                <w:color w:val="000000"/>
+              </w:rPr>
+            </w:pPr>
+            <w:proofErr w:type="gramStart"/>
+            <w:r>
+              <w:rPr>
+                <w:rFonts w:ascii="Calibri" w:eastAsia="Times New Roman" w:hAnsi="Calibri" w:cs="Times New Roman"/>
+                <w:color w:val="000000"/>
+              </w:rPr>
+              <w:t>jump</w:t>
+            </w:r>
+            <w:proofErr w:type="gramEnd"/>
+          </w:p>
+        </w:tc>
+        <w:tc>
+          <w:tcPr>
+            <w:tcW w:w="1300" w:type="dxa"/>
+            <w:shd w:val="clear" w:color="auto" w:fill="auto"/>
+            <w:noWrap/>
+            <w:vAlign w:val="bottom"/>
+            <w:hideMark/>
+          </w:tcPr>
+          <w:p>
+            <w:pPr>
+              <w:jc w:val="right"/>
+              <w:rPr>
+                <w:rFonts w:ascii="Calibri" w:eastAsia="Times New Roman" w:hAnsi="Calibri" w:cs="Times New Roman"/>
+                <w:color w:val="000000"/>
+              </w:rPr>
+            </w:pPr>
+            <w:r>
+              <w:rPr>
+                <w:rFonts w:ascii="Calibri" w:eastAsia="Times New Roman" w:hAnsi="Calibri" w:cs="Times New Roman"/>
+                <w:color w:val="000000"/>
+              </w:rPr>
+              <w:t>31</w:t>
+            </w:r>
+          </w:p>
+        </w:tc>
+      </w:tr>
+      <w:tr>
+        <w:trPr>
+          <w:trHeight w:val="300"/>
+        </w:trPr>
+        <w:tc>
+          <w:tcPr>
+            <w:tcW w:w="2515" w:type="dxa"/>
+            <w:shd w:val="clear" w:color="auto" w:fill="auto"/>
+            <w:noWrap/>
+            <w:vAlign w:val="bottom"/>
+            <w:hideMark/>
+          </w:tcPr>
+          <w:p>
+            <w:pPr>
+              <w:rPr>
+                <w:rFonts w:ascii="Calibri" w:eastAsia="Times New Roman" w:hAnsi="Calibri" w:cs="Times New Roman"/>
+                <w:color w:val="000000"/>
+              </w:rPr>
+            </w:pPr>
+            <w:proofErr w:type="gramStart"/>
+            <w:r>
+              <w:rPr>
+                <w:rFonts w:ascii="Calibri" w:eastAsia="Times New Roman" w:hAnsi="Calibri" w:cs="Times New Roman"/>
+                <w:color w:val="000000"/>
+              </w:rPr>
+              <w:t>secretary</w:t>
+            </w:r>
+            <w:proofErr w:type="gramEnd"/>
+          </w:p>
+        </w:tc>
+        <w:tc>
+          <w:tcPr>
+            <w:tcW w:w="1300" w:type="dxa"/>
+            <w:shd w:val="clear" w:color="auto" w:fill="auto"/>
+            <w:noWrap/>
+            <w:vAlign w:val="bottom"/>
+            <w:hideMark/>
+          </w:tcPr>
+          <w:p>
+            <w:pPr>
+              <w:jc w:val="right"/>
+              <w:rPr>
+                <w:rFonts w:ascii="Calibri" w:eastAsia="Times New Roman" w:hAnsi="Calibri" w:cs="Times New Roman"/>
+                <w:color w:val="000000"/>
+              </w:rPr>
+            </w:pPr>
+            <w:r>
+              <w:rPr>
+                <w:rFonts w:ascii="Calibri" w:eastAsia="Times New Roman" w:hAnsi="Calibri" w:cs="Times New Roman"/>
+                <w:color w:val="000000"/>
+              </w:rPr>
+              <w:t>9</w:t>
+            </w:r>
+          </w:p>
+        </w:tc>
+      </w:tr>
+      <w:tr>
+        <w:trPr>
+          <w:trHeight w:val="300"/>
+        </w:trPr>
+        <w:tc>
+          <w:tcPr>
+            <w:tcW w:w="2515" w:type="dxa"/>
+            <w:shd w:val="clear" w:color="auto" w:fill="auto"/>
+            <w:noWrap/>
+            <w:vAlign w:val="bottom"/>
+            <w:hideMark/>
+          </w:tcPr>
+          <w:p>
+            <w:pPr>
+              <w:rPr>
+                <w:rFonts w:ascii="Calibri" w:eastAsia="Times New Roman" w:hAnsi="Calibri" w:cs="Times New Roman"/>
+                <w:color w:val="000000"/>
+              </w:rPr>
+            </w:pPr>
+            <w:proofErr w:type="spellStart"/>
+            <w:proofErr w:type="gramStart"/>
+            <w:r>
+              <w:rPr>
+                <w:rFonts w:ascii="Calibri" w:eastAsia="Times New Roman" w:hAnsi="Calibri" w:cs="Times New Roman"/>
+                <w:color w:val="000000"/>
+              </w:rPr>
+              <w:t>modelB</w:t>
+            </w:r>
+            <w:proofErr w:type="spellEnd"/>
+            <w:proofErr w:type="gramEnd"/>
+          </w:p>
+        </w:tc>
+        <w:tc>
+          <w:tcPr>
+            <w:tcW w:w="1300" w:type="dxa"/>
+            <w:shd w:val="clear" w:color="auto" w:fill="auto"/>
+            <w:noWrap/>
+            <w:vAlign w:val="bottom"/>
+            <w:hideMark/>
+          </w:tcPr>
+          <w:p>
+            <w:pPr>
+              <w:jc w:val="right"/>
+              <w:rPr>
+                <w:rFonts w:ascii="Calibri" w:eastAsia="Times New Roman" w:hAnsi="Calibri" w:cs="Times New Roman"/>
+                <w:color w:val="000000"/>
+              </w:rPr>
+            </w:pPr>
+            <w:r>
+              <w:rPr>
+                <w:rFonts w:ascii="Calibri" w:eastAsia="Times New Roman" w:hAnsi="Calibri" w:cs="Times New Roman"/>
+                <w:color w:val="000000"/>
+              </w:rPr>
+              <w:t>5</w:t>
+            </w:r>
+          </w:p>
+        </w:tc>
+      </w:tr>
+      <w:tr>
+        <w:trPr>
+          <w:trHeight w:val="300"/>
+        </w:trPr>
+        <w:tc>
+          <w:tcPr>
+            <w:tcW w:w="2515" w:type="dxa"/>
+            <w:shd w:val="clear" w:color="auto" w:fill="auto"/>
+            <w:noWrap/>
+            <w:vAlign w:val="bottom"/>
+            <w:hideMark/>
+          </w:tcPr>
+          <w:p>
+            <w:pPr>
+              <w:rPr>
+                <w:rFonts w:ascii="Calibri" w:eastAsia="Times New Roman" w:hAnsi="Calibri" w:cs="Times New Roman"/>
+                <w:color w:val="000000"/>
+              </w:rPr>
+            </w:pPr>
+            <w:proofErr w:type="gramStart"/>
+            <w:r>
+              <w:rPr>
+                <w:rFonts w:ascii="Calibri" w:eastAsia="Times New Roman" w:hAnsi="Calibri" w:cs="Times New Roman"/>
+                <w:color w:val="000000"/>
+              </w:rPr>
+              <w:t>fix</w:t>
+            </w:r>
+            <w:proofErr w:type="gramEnd"/>
+          </w:p>
+        </w:tc>
+        <w:tc>
+          <w:tcPr>
+            <w:tcW w:w="1300" w:type="dxa"/>
+            <w:shd w:val="clear" w:color="auto" w:fill="auto"/>
+            <w:noWrap/>
+            <w:vAlign w:val="bottom"/>
+            <w:hideMark/>
+          </w:tcPr>
+          <w:p>
+            <w:pPr>
+              <w:jc w:val="right"/>
+              <w:rPr>
+                <w:rFonts w:ascii="Calibri" w:eastAsia="Times New Roman" w:hAnsi="Calibri" w:cs="Times New Roman"/>
+                <w:color w:val="000000"/>
+              </w:rPr>
+            </w:pPr>
+            <w:r>
+              <w:rPr>
+                <w:rFonts w:ascii="Calibri" w:eastAsia="Times New Roman" w:hAnsi="Calibri" w:cs="Times New Roman"/>
+                <w:color w:val="000000"/>
+              </w:rPr>
+              <w:t>3</w:t>
+            </w:r>
+          </w:p>
+        </w:tc>
+      </w:tr>
+      <w:tr>
+        <w:trPr>
+          <w:trHeight w:val="300"/>
+        </w:trPr>
+        <w:tc>
+          <w:tcPr>
+            <w:tcW w:w="2515" w:type="dxa"/>
+            <w:shd w:val="clear" w:color="auto" w:fill="auto"/>
+            <w:noWrap/>
+            <w:vAlign w:val="bottom"/>
+            <w:hideMark/>
+          </w:tcPr>
+          <w:p>
+            <w:pPr>
+              <w:rPr>
+                <w:rFonts w:ascii="Calibri" w:eastAsia="Times New Roman" w:hAnsi="Calibri" w:cs="Times New Roman"/>
+                <w:color w:val="000000"/>
+              </w:rPr>
+            </w:pPr>
+            <w:proofErr w:type="spellStart"/>
+            <w:proofErr w:type="gramStart"/>
+            <w:r>
+              <w:rPr>
+                <w:rFonts w:ascii="Calibri" w:eastAsia="Times New Roman" w:hAnsi="Calibri" w:cs="Times New Roman"/>
+                <w:color w:val="000000"/>
+              </w:rPr>
+              <w:t>random</w:t>
+            </w:r>
+            <w:proofErr w:type="gramEnd"/>
+            <w:r>
+              <w:rPr>
+                <w:rFonts w:ascii="Calibri" w:eastAsia="Times New Roman" w:hAnsi="Calibri" w:cs="Times New Roman"/>
+                <w:color w:val="000000"/>
+              </w:rPr>
+              <w:t>_k</w:t>
+            </w:r>
+            <w:proofErr w:type="spellEnd"/>
+          </w:p>
+        </w:tc>
+        <w:tc>
+          <w:tcPr>
+            <w:tcW w:w="1300" w:type="dxa"/>
+            <w:shd w:val="clear" w:color="auto" w:fill="auto"/>
+            <w:noWrap/>
+            <w:vAlign w:val="bottom"/>
+            <w:hideMark/>
+          </w:tcPr>
+          <w:p>
+            <w:pPr>
+              <w:jc w:val="right"/>
+              <w:rPr>
+                <w:rFonts w:ascii="Calibri" w:eastAsia="Times New Roman" w:hAnsi="Calibri" w:cs="Times New Roman"/>
+                <w:color w:val="000000"/>
+              </w:rPr>
+            </w:pPr>
+            <w:r>
+              <w:rPr>
+                <w:rFonts w:ascii="Calibri" w:eastAsia="Times New Roman" w:hAnsi="Calibri" w:cs="Times New Roman"/>
+                <w:color w:val="000000"/>
+              </w:rPr>
+              <w:t>2</w:t>
+            </w:r>
+          </w:p>
+        </w:tc>
+      </w:tr>
+      <w:tr>
+        <w:trPr>
+          <w:trHeight w:val="300"/>
+        </w:trPr>
+        <w:tc>
+          <w:tcPr>
+            <w:tcW w:w="2515" w:type="dxa"/>
+            <w:shd w:val="clear" w:color="auto" w:fill="auto"/>
+            <w:noWrap/>
+            <w:vAlign w:val="bottom"/>
+            <w:hideMark/>
+          </w:tcPr>
+          <w:p>
+            <w:pPr>
+              <w:rPr>
+                <w:rFonts w:ascii="Calibri" w:eastAsia="Times New Roman" w:hAnsi="Calibri" w:cs="Times New Roman"/>
+                <w:color w:val="000000"/>
+              </w:rPr>
+            </w:pPr>
+            <w:proofErr w:type="spellStart"/>
+            <w:proofErr w:type="gramStart"/>
+            <w:r>
+              <w:rPr>
+                <w:rFonts w:ascii="Calibri" w:eastAsia="Times New Roman" w:hAnsi="Calibri" w:cs="Times New Roman"/>
+                <w:color w:val="000000"/>
+              </w:rPr>
+              <w:t>k</w:t>
+            </w:r>
+            <w:proofErr w:type="gramEnd"/>
+            <w:r>
+              <w:rPr>
+                <w:rFonts w:ascii="Calibri" w:eastAsia="Times New Roman" w:hAnsi="Calibri" w:cs="Times New Roman"/>
+                <w:color w:val="000000"/>
+              </w:rPr>
+              <w:t>_step</w:t>
+            </w:r>
+            <w:proofErr w:type="spellEnd"/>
+          </w:p>
+        </w:tc>
+        <w:tc>
+          <w:tcPr>
+            <w:tcW w:w="1300" w:type="dxa"/>
+            <w:shd w:val="clear" w:color="auto" w:fill="auto"/>
+            <w:noWrap/>
+            <w:vAlign w:val="bottom"/>
+            <w:hideMark/>
+          </w:tcPr>
+          <w:p>
+            <w:pPr>
+              <w:jc w:val="right"/>
+              <w:rPr>
+                <w:rFonts w:ascii="Calibri" w:eastAsia="Times New Roman" w:hAnsi="Calibri" w:cs="Times New Roman"/>
+                <w:color w:val="000000"/>
+              </w:rPr>
+            </w:pPr>
+            <w:r>
+              <w:rPr>
+                <w:rFonts w:ascii="Calibri" w:eastAsia="Times New Roman" w:hAnsi="Calibri" w:cs="Times New Roman"/>
+                <w:color w:val="000000"/>
+              </w:rPr>
+              <w:t>1</w:t>
+            </w:r>
+          </w:p>
+        </w:tc>
+      </w:tr>
+      <w:tr>
+        <w:trPr>
+          <w:trHeight w:val="300"/>
+        </w:trPr>
+        <w:tc>
+          <w:tcPr>
+            <w:tcW w:w="2515" w:type="dxa"/>
+            <w:shd w:val="clear" w:color="auto" w:fill="auto"/>
+            <w:noWrap/>
+            <w:vAlign w:val="bottom"/>
+            <w:hideMark/>
+          </w:tcPr>
+          <w:p>
+            <w:pPr>
+              <w:rPr>
+                <w:rFonts w:ascii="Calibri" w:eastAsia="Times New Roman" w:hAnsi="Calibri" w:cs="Times New Roman"/>
+                <w:color w:val="000000"/>
+              </w:rPr>
+            </w:pPr>
+            <w:proofErr w:type="spellStart"/>
+            <w:proofErr w:type="gramStart"/>
+            <w:r>
+              <w:rPr>
+                <w:rFonts w:ascii="Calibri" w:eastAsia="Times New Roman" w:hAnsi="Calibri" w:cs="Times New Roman"/>
+                <w:color w:val="000000"/>
+              </w:rPr>
+              <w:t>epi</w:t>
+            </w:r>
+            <w:proofErr w:type="gramEnd"/>
+            <w:r>
+              <w:rPr>
+                <w:rFonts w:ascii="Calibri" w:eastAsia="Times New Roman" w:hAnsi="Calibri" w:cs="Times New Roman"/>
+                <w:color w:val="000000"/>
+              </w:rPr>
+              <w:t>_greedy</w:t>
+            </w:r>
+            <w:proofErr w:type="spellEnd"/>
+          </w:p>
+        </w:tc>
+        <w:tc>
+          <w:tcPr>
+            <w:tcW w:w="1300" w:type="dxa"/>
+            <w:shd w:val="clear" w:color="auto" w:fill="auto"/>
+            <w:noWrap/>
+            <w:vAlign w:val="bottom"/>
+            <w:hideMark/>
+          </w:tcPr>
+          <w:p>
+            <w:pPr>
+              <w:jc w:val="right"/>
+              <w:rPr>
+                <w:rFonts w:ascii="Calibri" w:eastAsia="Times New Roman" w:hAnsi="Calibri" w:cs="Times New Roman"/>
+                <w:color w:val="000000"/>
+              </w:rPr>
+            </w:pPr>
+            <w:r>
+              <w:rPr>
+                <w:rFonts w:ascii="Calibri" w:eastAsia="Times New Roman" w:hAnsi="Calibri" w:cs="Times New Roman"/>
+                <w:color w:val="000000"/>
+              </w:rPr>
+              <w:t>0</w:t>
+            </w:r>
+          </w:p>
+        </w:tc>
+      </w:tr>
+      <w:tr>
+        <w:trPr>
+          <w:trHeight w:val="300"/>
+        </w:trPr>
+        <w:tc>
+          <w:tcPr>
+            <w:tcW w:w="2515" w:type="dxa"/>
+            <w:shd w:val="clear" w:color="auto" w:fill="auto"/>
+            <w:noWrap/>
+            <w:vAlign w:val="bottom"/>
+            <w:hideMark/>
+          </w:tcPr>
+          <w:p>
+            <w:pPr>
+              <w:rPr>
+                <w:rFonts w:ascii="Calibri" w:eastAsia="Times New Roman" w:hAnsi="Calibri" w:cs="Times New Roman"/>
+                <w:color w:val="000000"/>
+              </w:rPr>
+            </w:pPr>
+            <w:proofErr w:type="gramStart"/>
+            <w:r>
+              <w:rPr>
+                <w:rFonts w:ascii="Calibri" w:eastAsia="Times New Roman" w:hAnsi="Calibri" w:cs="Times New Roman"/>
+                <w:color w:val="000000"/>
+              </w:rPr>
+              <w:t>successive</w:t>
+            </w:r>
+            <w:proofErr w:type="gramEnd"/>
+            <w:r>
+              <w:rPr>
+                <w:rFonts w:ascii="Calibri" w:eastAsia="Times New Roman" w:hAnsi="Calibri" w:cs="Times New Roman"/>
+                <w:color w:val="000000"/>
+              </w:rPr>
+              <w:t xml:space="preserve"> non-candidate</w:t>
+            </w:r>
+          </w:p>
+        </w:tc>
+        <w:tc>
+          <w:tcPr>
+            <w:tcW w:w="1300" w:type="dxa"/>
+            <w:shd w:val="clear" w:color="auto" w:fill="auto"/>
+            <w:noWrap/>
+            <w:vAlign w:val="bottom"/>
+            <w:hideMark/>
+          </w:tcPr>
+          <w:p>
+            <w:pPr>
+              <w:jc w:val="right"/>
+              <w:rPr>
+                <w:rFonts w:ascii="Calibri" w:eastAsia="Times New Roman" w:hAnsi="Calibri" w:cs="Times New Roman"/>
+                <w:color w:val="000000"/>
+              </w:rPr>
+            </w:pPr>
+            <w:r>
+              <w:rPr>
+                <w:rFonts w:ascii="Calibri" w:eastAsia="Times New Roman" w:hAnsi="Calibri" w:cs="Times New Roman"/>
+                <w:color w:val="000000"/>
+              </w:rPr>
+              <w:t>0</w:t>
+            </w:r>
+          </w:p>
+        </w:tc>
+      </w:tr>
+    </w:tbl>
+    <w:p/>
+    <w:p/>
+    <w:p/>
+    <w:p>
+      <w:r>
+        <w:t>For constant group:</w:t>
+      </w:r>
+      <w:bookmarkStart w:id="0" w:name="_GoBack"/>
+      <w:bookmarkEnd w:id="0"/>
+    </w:p>
+    <w:tbl>
+      <w:tblPr>
+        <w:tblW w:w="3815" w:type="dxa"/>
+        <w:tblInd w:w="93" w:type="dxa"/>
+        <w:tblBorders>
+          <w:top w:val="single" w:sz="4" w:space="0" w:color="auto"/>
+          <w:left w:val="single" w:sz="4" w:space="0" w:color="auto"/>
+          <w:bottom w:val="single" w:sz="4" w:space="0" w:color="auto"/>
+          <w:right w:val="single" w:sz="4" w:space="0" w:color="auto"/>
+          <w:insideH w:val="single" w:sz="4" w:space="0" w:color="auto"/>
+          <w:insideV w:val="single" w:sz="4" w:space="0" w:color="auto"/>
+        </w:tblBorders>
+        <w:tblLook w:val="04A0" w:firstRow="1" w:lastRow="0" w:firstColumn="1" w:lastColumn="0" w:noHBand="0" w:noVBand="1"/>
+      </w:tblPr>
+      <w:tblGrid>
+        <w:gridCol w:w="2515"/>
+        <w:gridCol w:w="1300"/>
+      </w:tblGrid>
+      <w:tr>
+        <w:trPr>
+          <w:trHeight w:val="300"/>
+        </w:trPr>
+        <w:tc>
+          <w:tcPr>
+            <w:tcW w:w="2515" w:type="dxa"/>
+            <w:shd w:val="clear" w:color="auto" w:fill="auto"/>
+            <w:noWrap/>
+            <w:vAlign w:val="bottom"/>
+            <w:hideMark/>
+          </w:tcPr>
+          <w:p>
+            <w:pPr>
+              <w:rPr>
+                <w:rFonts w:ascii="Calibri" w:eastAsia="Times New Roman" w:hAnsi="Calibri" w:cs="Times New Roman"/>
+                <w:color w:val="000000"/>
+              </w:rPr>
+            </w:pPr>
+            <w:proofErr w:type="gramStart"/>
+            <w:r>
+              <w:rPr>
+                <w:rFonts w:ascii="Calibri" w:eastAsia="Times New Roman" w:hAnsi="Calibri" w:cs="Times New Roman"/>
+                <w:color w:val="000000"/>
+              </w:rPr>
+              <w:t>jump</w:t>
+            </w:r>
+            <w:proofErr w:type="gramEnd"/>
+          </w:p>
+        </w:tc>
+        <w:tc>
+          <w:tcPr>
+            <w:tcW w:w="1300" w:type="dxa"/>
+            <w:shd w:val="clear" w:color="auto" w:fill="auto"/>
+            <w:noWrap/>
+            <w:vAlign w:val="bottom"/>
+            <w:hideMark/>
+          </w:tcPr>
+          <w:p>
+            <w:pPr>
+              <w:jc w:val="right"/>
+              <w:rPr>
+                <w:rFonts w:ascii="Calibri" w:eastAsia="Times New Roman" w:hAnsi="Calibri" w:cs="Times New Roman"/>
+                <w:color w:val="000000"/>
+              </w:rPr>
+            </w:pPr>
+            <w:r>
+              <w:rPr>
+                <w:rFonts w:ascii="Calibri" w:eastAsia="Times New Roman" w:hAnsi="Calibri" w:cs="Times New Roman"/>
+                <w:color w:val="000000"/>
+              </w:rPr>
+              <w:t>13</w:t>
+            </w:r>
+          </w:p>
+        </w:tc>
+      </w:tr>
+      <w:tr>
+        <w:trPr>
+          <w:trHeight w:val="300"/>
+        </w:trPr>
+        <w:tc>
+          <w:tcPr>
+            <w:tcW w:w="2515" w:type="dxa"/>
+            <w:shd w:val="clear" w:color="auto" w:fill="auto"/>
+            <w:noWrap/>
+            <w:vAlign w:val="bottom"/>
+            <w:hideMark/>
+          </w:tcPr>
+          <w:p>
+            <w:pPr>
+              <w:rPr>
+                <w:rFonts w:ascii="Calibri" w:eastAsia="Times New Roman" w:hAnsi="Calibri" w:cs="Times New Roman"/>
+                <w:color w:val="000000"/>
+              </w:rPr>
+            </w:pPr>
+            <w:proofErr w:type="gramStart"/>
+            <w:r>
+              <w:rPr>
+                <w:rFonts w:ascii="Calibri" w:eastAsia="Times New Roman" w:hAnsi="Calibri" w:cs="Times New Roman"/>
+                <w:color w:val="000000"/>
+              </w:rPr>
+              <w:t>secretary</w:t>
+            </w:r>
+            <w:proofErr w:type="gramEnd"/>
+          </w:p>
+        </w:tc>
+        <w:tc>
+          <w:tcPr>
+            <w:tcW w:w="1300" w:type="dxa"/>
+            <w:shd w:val="clear" w:color="auto" w:fill="auto"/>
+            <w:noWrap/>
+            <w:vAlign w:val="bottom"/>
+            <w:hideMark/>
+          </w:tcPr>
+          <w:p>
+            <w:pPr>
+              <w:jc w:val="right"/>
+              <w:rPr>
+                <w:rFonts w:ascii="Calibri" w:eastAsia="Times New Roman" w:hAnsi="Calibri" w:cs="Times New Roman"/>
+                <w:color w:val="000000"/>
+              </w:rPr>
+            </w:pPr>
+            <w:r>
+              <w:rPr>
+                <w:rFonts w:ascii="Calibri" w:eastAsia="Times New Roman" w:hAnsi="Calibri" w:cs="Times New Roman"/>
+                <w:color w:val="000000"/>
+              </w:rPr>
+              <w:t>4</w:t>
+            </w:r>
+          </w:p>
+        </w:tc>
+      </w:tr>
+      <w:tr>
+        <w:trPr>
+          <w:trHeight w:val="300"/>
+        </w:trPr>
+        <w:tc>
+          <w:tcPr>
+            <w:tcW w:w="2515" w:type="dxa"/>
+            <w:shd w:val="clear" w:color="auto" w:fill="auto"/>
+            <w:noWrap/>
+            <w:vAlign w:val="bottom"/>
+            <w:hideMark/>
+          </w:tcPr>
+          <w:p>
+            <w:pPr>
+              <w:rPr>
+                <w:rFonts w:ascii="Calibri" w:eastAsia="Times New Roman" w:hAnsi="Calibri" w:cs="Times New Roman"/>
+                <w:color w:val="000000"/>
+              </w:rPr>
+            </w:pPr>
+            <w:proofErr w:type="gramStart"/>
+            <w:r>
+              <w:rPr>
+                <w:rFonts w:ascii="Calibri" w:eastAsia="Times New Roman" w:hAnsi="Calibri" w:cs="Times New Roman"/>
+                <w:color w:val="000000"/>
+              </w:rPr>
+              <w:t>fix</w:t>
+            </w:r>
+            <w:proofErr w:type="gramEnd"/>
+          </w:p>
+        </w:tc>
+        <w:tc>
+          <w:tcPr>
+            <w:tcW w:w="1300" w:type="dxa"/>
+            <w:shd w:val="clear" w:color="auto" w:fill="auto"/>
+            <w:noWrap/>
+            <w:vAlign w:val="bottom"/>
+            <w:hideMark/>
+          </w:tcPr>
+          <w:p>
+            <w:pPr>
+              <w:jc w:val="right"/>
+              <w:rPr>
+                <w:rFonts w:ascii="Calibri" w:eastAsia="Times New Roman" w:hAnsi="Calibri" w:cs="Times New Roman"/>
+                <w:color w:val="000000"/>
+              </w:rPr>
+            </w:pPr>
+            <w:r>
+              <w:rPr>
+                <w:rFonts w:ascii="Calibri" w:eastAsia="Times New Roman" w:hAnsi="Calibri" w:cs="Times New Roman"/>
+                <w:color w:val="000000"/>
+              </w:rPr>
+              <w:t>2</w:t>
+            </w:r>
+          </w:p>
+        </w:tc>
+      </w:tr>
+      <w:tr>
+        <w:trPr>
+          <w:trHeight w:val="300"/>
+        </w:trPr>
+        <w:tc>
+          <w:tcPr>
+            <w:tcW w:w="2515" w:type="dxa"/>
+            <w:shd w:val="clear" w:color="auto" w:fill="auto"/>
+            <w:noWrap/>
+            <w:vAlign w:val="bottom"/>
+            <w:hideMark/>
+          </w:tcPr>
+          <w:p>
+            <w:pPr>
+              <w:rPr>
+                <w:rFonts w:ascii="Calibri" w:eastAsia="Times New Roman" w:hAnsi="Calibri" w:cs="Times New Roman"/>
+                <w:color w:val="000000"/>
+              </w:rPr>
+            </w:pPr>
+            <w:proofErr w:type="spellStart"/>
+            <w:proofErr w:type="gramStart"/>
+            <w:r>
+              <w:rPr>
+                <w:rFonts w:ascii="Calibri" w:eastAsia="Times New Roman" w:hAnsi="Calibri" w:cs="Times New Roman"/>
+                <w:color w:val="000000"/>
+              </w:rPr>
+              <w:t>modelB</w:t>
+            </w:r>
+            <w:proofErr w:type="spellEnd"/>
+            <w:proofErr w:type="gramEnd"/>
+          </w:p>
+        </w:tc>
+        <w:tc>
+          <w:tcPr>
+            <w:tcW w:w="1300" w:type="dxa"/>
+            <w:shd w:val="clear" w:color="auto" w:fill="auto"/>
+            <w:noWrap/>
+            <w:vAlign w:val="bottom"/>
+            <w:hideMark/>
+          </w:tcPr>
+          <w:p>
+            <w:pPr>
+              <w:jc w:val="right"/>
+              <w:rPr>
+                <w:rFonts w:ascii="Calibri" w:eastAsia="Times New Roman" w:hAnsi="Calibri" w:cs="Times New Roman"/>
+                <w:color w:val="000000"/>
+              </w:rPr>
+            </w:pPr>
+            <w:r>
+              <w:rPr>
+                <w:rFonts w:ascii="Calibri" w:eastAsia="Times New Roman" w:hAnsi="Calibri" w:cs="Times New Roman"/>
+                <w:color w:val="000000"/>
+              </w:rPr>
+              <w:t>0</w:t>
+            </w:r>
+          </w:p>
+        </w:tc>
+      </w:tr>
+      <w:tr>
+        <w:trPr>
+          <w:trHeight w:val="300"/>
+        </w:trPr>
+        <w:tc>
+          <w:tcPr>
+            <w:tcW w:w="2515" w:type="dxa"/>
+            <w:shd w:val="clear" w:color="auto" w:fill="auto"/>
+            <w:noWrap/>
+            <w:vAlign w:val="bottom"/>
+            <w:hideMark/>
+          </w:tcPr>
+          <w:p>
+            <w:pPr>
+              <w:rPr>
+                <w:rFonts w:ascii="Calibri" w:eastAsia="Times New Roman" w:hAnsi="Calibri" w:cs="Times New Roman"/>
+                <w:color w:val="000000"/>
+              </w:rPr>
+            </w:pPr>
+            <w:proofErr w:type="spellStart"/>
+            <w:proofErr w:type="gramStart"/>
+            <w:r>
+              <w:rPr>
+                <w:rFonts w:ascii="Calibri" w:eastAsia="Times New Roman" w:hAnsi="Calibri" w:cs="Times New Roman"/>
+                <w:color w:val="000000"/>
+              </w:rPr>
+              <w:t>random</w:t>
+            </w:r>
+            <w:proofErr w:type="gramEnd"/>
+            <w:r>
+              <w:rPr>
+                <w:rFonts w:ascii="Calibri" w:eastAsia="Times New Roman" w:hAnsi="Calibri" w:cs="Times New Roman"/>
+                <w:color w:val="000000"/>
+              </w:rPr>
+              <w:t>_k</w:t>
+            </w:r>
+            <w:proofErr w:type="spellEnd"/>
+          </w:p>
+        </w:tc>
+        <w:tc>
+          <w:tcPr>
+            <w:tcW w:w="1300" w:type="dxa"/>
+            <w:shd w:val="clear" w:color="auto" w:fill="auto"/>
+            <w:noWrap/>
+            <w:vAlign w:val="bottom"/>
+            <w:hideMark/>
+          </w:tcPr>
+          <w:p>
+            <w:pPr>
+              <w:jc w:val="right"/>
+              <w:rPr>
+                <w:rFonts w:ascii="Calibri" w:eastAsia="Times New Roman" w:hAnsi="Calibri" w:cs="Times New Roman"/>
+                <w:color w:val="000000"/>
+              </w:rPr>
+            </w:pPr>
+            <w:r>
+              <w:rPr>
+                <w:rFonts w:ascii="Calibri" w:eastAsia="Times New Roman" w:hAnsi="Calibri" w:cs="Times New Roman"/>
+                <w:color w:val="000000"/>
+              </w:rPr>
+              <w:t>0</w:t>
+            </w:r>
+          </w:p>
+        </w:tc>
+      </w:tr>
+      <w:tr>
+        <w:trPr>
+          <w:trHeight w:val="300"/>
+        </w:trPr>
+        <w:tc>
+          <w:tcPr>
+            <w:tcW w:w="2515" w:type="dxa"/>
+            <w:shd w:val="clear" w:color="auto" w:fill="auto"/>
+            <w:noWrap/>
+            <w:vAlign w:val="bottom"/>
+            <w:hideMark/>
+          </w:tcPr>
+          <w:p>
+            <w:pPr>
+              <w:rPr>
+                <w:rFonts w:ascii="Calibri" w:eastAsia="Times New Roman" w:hAnsi="Calibri" w:cs="Times New Roman"/>
+                <w:color w:val="000000"/>
+              </w:rPr>
+            </w:pPr>
+            <w:proofErr w:type="spellStart"/>
+            <w:proofErr w:type="gramStart"/>
+            <w:r>
+              <w:rPr>
+                <w:rFonts w:ascii="Calibri" w:eastAsia="Times New Roman" w:hAnsi="Calibri" w:cs="Times New Roman"/>
+                <w:color w:val="000000"/>
+              </w:rPr>
+              <w:t>k</w:t>
+            </w:r>
+            <w:proofErr w:type="gramEnd"/>
+            <w:r>
+              <w:rPr>
+                <w:rFonts w:ascii="Calibri" w:eastAsia="Times New Roman" w:hAnsi="Calibri" w:cs="Times New Roman"/>
+                <w:color w:val="000000"/>
+              </w:rPr>
+              <w:t>_step</w:t>
+            </w:r>
+            <w:proofErr w:type="spellEnd"/>
+          </w:p>
+        </w:tc>
+        <w:tc>
+          <w:tcPr>
+            <w:tcW w:w="1300" w:type="dxa"/>
+            <w:shd w:val="clear" w:color="auto" w:fill="auto"/>
+            <w:noWrap/>
+            <w:vAlign w:val="bottom"/>
+            <w:hideMark/>
+          </w:tcPr>
+          <w:p>
+            <w:pPr>
+              <w:jc w:val="right"/>
+              <w:rPr>
+                <w:rFonts w:ascii="Calibri" w:eastAsia="Times New Roman" w:hAnsi="Calibri" w:cs="Times New Roman"/>
+                <w:color w:val="000000"/>
+              </w:rPr>
+            </w:pPr>
+            <w:r>
+              <w:rPr>
+                <w:rFonts w:ascii="Calibri" w:eastAsia="Times New Roman" w:hAnsi="Calibri" w:cs="Times New Roman"/>
+                <w:color w:val="000000"/>
+              </w:rPr>
+              <w:t>0</w:t>
+            </w:r>
+          </w:p>
+        </w:tc>
+      </w:tr>
+      <w:tr>
+        <w:trPr>
+          <w:trHeight w:val="300"/>
+        </w:trPr>
+        <w:tc>
+          <w:tcPr>
+            <w:tcW w:w="2515" w:type="dxa"/>
+            <w:shd w:val="clear" w:color="auto" w:fill="auto"/>
+            <w:noWrap/>
+            <w:vAlign w:val="bottom"/>
+            <w:hideMark/>
+          </w:tcPr>
+          <w:p>
+            <w:pPr>
+              <w:rPr>
+                <w:rFonts w:ascii="Calibri" w:eastAsia="Times New Roman" w:hAnsi="Calibri" w:cs="Times New Roman"/>
+                <w:color w:val="000000"/>
+              </w:rPr>
+            </w:pPr>
+            <w:proofErr w:type="spellStart"/>
+            <w:proofErr w:type="gramStart"/>
+            <w:r>
+              <w:rPr>
+                <w:rFonts w:ascii="Calibri" w:eastAsia="Times New Roman" w:hAnsi="Calibri" w:cs="Times New Roman"/>
+                <w:color w:val="000000"/>
+              </w:rPr>
+              <w:t>epi</w:t>
+            </w:r>
+            <w:proofErr w:type="gramEnd"/>
+            <w:r>
+              <w:rPr>
+                <w:rFonts w:ascii="Calibri" w:eastAsia="Times New Roman" w:hAnsi="Calibri" w:cs="Times New Roman"/>
+                <w:color w:val="000000"/>
+              </w:rPr>
+              <w:t>_greedy</w:t>
+            </w:r>
+            <w:proofErr w:type="spellEnd"/>
+          </w:p>
+        </w:tc>
+        <w:tc>
+          <w:tcPr>
+            <w:tcW w:w="1300" w:type="dxa"/>
+            <w:shd w:val="clear" w:color="auto" w:fill="auto"/>
+            <w:noWrap/>
+            <w:vAlign w:val="bottom"/>
+            <w:hideMark/>
+          </w:tcPr>
+          <w:p>
+            <w:pPr>
+              <w:jc w:val="right"/>
+              <w:rPr>
+                <w:rFonts w:ascii="Calibri" w:eastAsia="Times New Roman" w:hAnsi="Calibri" w:cs="Times New Roman"/>
+                <w:color w:val="000000"/>
+              </w:rPr>
+            </w:pPr>
+            <w:r>
+              <w:rPr>
+                <w:rFonts w:ascii="Calibri" w:eastAsia="Times New Roman" w:hAnsi="Calibri" w:cs="Times New Roman"/>
+                <w:color w:val="000000"/>
+              </w:rPr>
+              <w:t>0</w:t>
+            </w:r>
+          </w:p>
+        </w:tc>
+      </w:tr>
+      <w:tr>
+        <w:trPr>
+          <w:trHeight w:val="300"/>
+        </w:trPr>
+        <w:tc>
+          <w:tcPr>
+            <w:tcW w:w="2515" w:type="dxa"/>
+            <w:shd w:val="clear" w:color="auto" w:fill="auto"/>
+            <w:noWrap/>
+            <w:vAlign w:val="bottom"/>
+            <w:hideMark/>
+          </w:tcPr>
+          <w:p>
+            <w:pPr>
+              <w:rPr>
+                <w:rFonts w:ascii="Calibri" w:eastAsia="Times New Roman" w:hAnsi="Calibri" w:cs="Times New Roman"/>
+                <w:color w:val="000000"/>
+              </w:rPr>
+            </w:pPr>
+            <w:proofErr w:type="gramStart"/>
+            <w:r>
+              <w:rPr>
+                <w:rFonts w:ascii="Calibri" w:eastAsia="Times New Roman" w:hAnsi="Calibri" w:cs="Times New Roman"/>
+                <w:color w:val="000000"/>
+              </w:rPr>
+              <w:t>successive</w:t>
+            </w:r>
+            <w:proofErr w:type="gramEnd"/>
+            <w:r>
+              <w:rPr>
+                <w:rFonts w:ascii="Calibri" w:eastAsia="Times New Roman" w:hAnsi="Calibri" w:cs="Times New Roman"/>
+                <w:color w:val="000000"/>
+              </w:rPr>
+              <w:t xml:space="preserve"> non-candidate</w:t>
+            </w:r>
+          </w:p>
+        </w:tc>
+        <w:tc>
+          <w:tcPr>
+            <w:tcW w:w="1300" w:type="dxa"/>
+            <w:shd w:val="clear" w:color="auto" w:fill="auto"/>
+            <w:noWrap/>
+            <w:vAlign w:val="bottom"/>
+            <w:hideMark/>
+          </w:tcPr>
+          <w:p>
+            <w:pPr>
+              <w:jc w:val="right"/>
+              <w:rPr>
+                <w:rFonts w:ascii="Calibri" w:eastAsia="Times New Roman" w:hAnsi="Calibri" w:cs="Times New Roman"/>
+                <w:color w:val="000000"/>
+              </w:rPr>
+            </w:pPr>
+            <w:r>
+              <w:rPr>
+                <w:rFonts w:ascii="Calibri" w:eastAsia="Times New Roman" w:hAnsi="Calibri" w:cs="Times New Roman"/>
+                <w:color w:val="000000"/>
+              </w:rPr>
+              <w:t>0</w:t>
+            </w:r>
+          </w:p>
+        </w:tc>
+      </w:tr>
+    </w:tbl>
     <w:p/>
     <w:sectPr>
       <w:pgSz w:w="12240" w:h="15840"/>

</xml_diff>